<commit_message>
update figures for ID-TOP1
</commit_message>
<xml_diff>
--- a/ms-2024-10-09.docx
+++ b/ms-2024-10-09.docx
@@ -2741,7 +2741,23 @@
           <w:sz w:val="24"/>
           <w:szCs w:val="24"/>
         </w:rPr>
-        <w:t xml:space="preserve"> these tumors (1282 out of 1295) also exhibited ID8 signals characterized by long deletions at single repeats or microhomology. These findings suggest that </w:t>
+        <w:t xml:space="preserve"> these tumors (1282 out of 1295) also exhibited ID8 signals characterized by long deletions at single repeats or microhomology</w:t>
+      </w:r>
+      <w:r>
+        <w:rPr>
+          <w:rFonts w:ascii="Times New Roman" w:hAnsi="Times New Roman" w:cs="Times New Roman" w:hint="eastAsia"/>
+          <w:sz w:val="24"/>
+          <w:szCs w:val="24"/>
+        </w:rPr>
+        <w:t xml:space="preserve"> (Sup Table)</w:t>
+      </w:r>
+      <w:r>
+        <w:rPr>
+          <w:rFonts w:ascii="Times New Roman" w:hAnsi="Times New Roman" w:cs="Times New Roman"/>
+          <w:sz w:val="24"/>
+          <w:szCs w:val="24"/>
+        </w:rPr>
+        <w:t xml:space="preserve">. These findings </w:t>
       </w:r>
       <w:r>
         <w:rPr>
@@ -2750,7 +2766,39 @@
           <w:szCs w:val="24"/>
         </w:rPr>
         <w:lastRenderedPageBreak/>
-        <w:t>the mutational process represented by ID5 is also responsible for long deletions in these contexts. Additionally, we identified tumors that support C_ID8 alone. Overall, our analysis indicates that C_ID5 provides a more comprehensive view of genomic alterations rather than simply merging ID5 and ID8.</w:t>
+        <w:t>suggest that the mutational process represented by ID5 is also responsible for long deletions in these contexts. Additionally, we identified tumors that support C_ID8 alone</w:t>
+      </w:r>
+      <w:r>
+        <w:rPr>
+          <w:rFonts w:ascii="Times New Roman" w:hAnsi="Times New Roman" w:cs="Times New Roman"/>
+          <w:sz w:val="24"/>
+          <w:szCs w:val="24"/>
+        </w:rPr>
+        <w:t xml:space="preserve"> (</w:t>
+      </w:r>
+      <w:r>
+        <w:rPr>
+          <w:rFonts w:ascii="Times New Roman" w:hAnsi="Times New Roman" w:cs="Times New Roman" w:hint="eastAsia"/>
+          <w:sz w:val="24"/>
+          <w:szCs w:val="24"/>
+        </w:rPr>
+        <w:t>Figure S2</w:t>
+      </w:r>
+      <w:r>
+        <w:rPr>
+          <w:rFonts w:ascii="Times New Roman" w:hAnsi="Times New Roman" w:cs="Times New Roman"/>
+          <w:sz w:val="24"/>
+          <w:szCs w:val="24"/>
+        </w:rPr>
+        <w:t>)</w:t>
+      </w:r>
+      <w:r>
+        <w:rPr>
+          <w:rFonts w:ascii="Times New Roman" w:hAnsi="Times New Roman" w:cs="Times New Roman"/>
+          <w:sz w:val="24"/>
+          <w:szCs w:val="24"/>
+        </w:rPr>
+        <w:t>. Overall, our analysis indicates that C_ID5 provides a more comprehensive view of genomic alterations rather than simply merging ID5 and ID8.</w:t>
       </w:r>
       <w:r>
         <w:rPr>
@@ -3401,7 +3449,55 @@
           <w:sz w:val="24"/>
           <w:szCs w:val="24"/>
         </w:rPr>
-        <w:t>Our analysis confirmed strong correlations among C_ID3, SBS4, and SBS92, all linked to tobacco-induced lung cancer (Spearman correlation coefficients: 0.75 between C_ID3 and SBS4, 0.63 between C_ID3 and SBS92, Figure 3A &amp; B). Additionally, a strong correlation was observed between C_ID13 and SBS7a, both associated with UV exposure (Spearman correlation coefficient: 0.81, Figure 3A).</w:t>
+        <w:t>Our analysis confirmed strong correlations among C_ID3, SBS4, and SBS92, all linked to tobacco-induced lung cancer (Spearman correlation coefficients: 0.7</w:t>
+      </w:r>
+      <w:r>
+        <w:rPr>
+          <w:rFonts w:ascii="Times New Roman" w:hAnsi="Times New Roman" w:cs="Times New Roman" w:hint="eastAsia"/>
+          <w:sz w:val="24"/>
+          <w:szCs w:val="24"/>
+        </w:rPr>
+        <w:t>4</w:t>
+      </w:r>
+      <w:r>
+        <w:rPr>
+          <w:rFonts w:ascii="Times New Roman" w:hAnsi="Times New Roman" w:cs="Times New Roman"/>
+          <w:sz w:val="24"/>
+          <w:szCs w:val="24"/>
+        </w:rPr>
+        <w:t xml:space="preserve"> between C_ID3 and SBS4, 0.</w:t>
+      </w:r>
+      <w:r>
+        <w:rPr>
+          <w:rFonts w:ascii="Times New Roman" w:hAnsi="Times New Roman" w:cs="Times New Roman" w:hint="eastAsia"/>
+          <w:sz w:val="24"/>
+          <w:szCs w:val="24"/>
+        </w:rPr>
+        <w:t>56</w:t>
+      </w:r>
+      <w:r>
+        <w:rPr>
+          <w:rFonts w:ascii="Times New Roman" w:hAnsi="Times New Roman" w:cs="Times New Roman"/>
+          <w:sz w:val="24"/>
+          <w:szCs w:val="24"/>
+        </w:rPr>
+        <w:t xml:space="preserve"> between C_ID3 and SBS92, Figure 3A). Additionally, a strong correlation was observed between C_ID13 and SBS7a, both associated with UV exposure (Spearman correlation coefficient: 0.</w:t>
+      </w:r>
+      <w:r>
+        <w:rPr>
+          <w:rFonts w:ascii="Times New Roman" w:hAnsi="Times New Roman" w:cs="Times New Roman" w:hint="eastAsia"/>
+          <w:sz w:val="24"/>
+          <w:szCs w:val="24"/>
+        </w:rPr>
+        <w:t>73</w:t>
+      </w:r>
+      <w:r>
+        <w:rPr>
+          <w:rFonts w:ascii="Times New Roman" w:hAnsi="Times New Roman" w:cs="Times New Roman"/>
+          <w:sz w:val="24"/>
+          <w:szCs w:val="24"/>
+        </w:rPr>
+        <w:t>, Figure 3A).</w:t>
       </w:r>
     </w:p>
     <w:p>
@@ -3427,11 +3523,70 @@
           <w:sz w:val="24"/>
           <w:szCs w:val="24"/>
         </w:rPr>
-        <w:t xml:space="preserve"> we identified a module of four signatures related to cell replication: SBS1 (5mC deamination during cell replication), SBS18 (linked to reactive oxygen species), C_ID1 and C_ID2 (replication slippage) (Figure 3C). A correlation module was also noted, including C_ID14, SBS17, SBS35, SBS88, and SBS93 (Figure 3D). SBS17, SBS88, and SBS93 are frequently observed in gastrointestinal (GI) tracts, while SBS35 is associated with platinum treatment, suggesting a possible etiology for C_ID14 related to platinum treatment in GI tract cancers. Notably, we identified a </w:t>
+        <w:t xml:space="preserve"> we identified a module of four signatures related to cell replication: SBS1 (5mC deamination during cell replication), SBS18 (linked to reactive oxygen species), C_ID1 and C_ID2 (replication slippage) (Figure 3</w:t>
+      </w:r>
+      <w:r>
+        <w:rPr>
+          <w:rFonts w:ascii="Times New Roman" w:hAnsi="Times New Roman" w:cs="Times New Roman" w:hint="eastAsia"/>
+          <w:sz w:val="24"/>
+          <w:szCs w:val="24"/>
+        </w:rPr>
+        <w:t>B</w:t>
+      </w:r>
+      <w:r>
+        <w:rPr>
+          <w:rFonts w:ascii="Times New Roman" w:hAnsi="Times New Roman" w:cs="Times New Roman"/>
+          <w:sz w:val="24"/>
+          <w:szCs w:val="24"/>
+        </w:rPr>
+        <w:t xml:space="preserve">). </w:t>
+      </w:r>
+      <w:r>
+        <w:rPr>
+          <w:rFonts w:ascii="Times New Roman" w:hAnsi="Times New Roman" w:cs="Times New Roman" w:hint="eastAsia"/>
+          <w:sz w:val="24"/>
+          <w:szCs w:val="24"/>
+        </w:rPr>
+        <w:t xml:space="preserve">A </w:t>
       </w:r>
       <w:proofErr w:type="spellStart"/>
       <w:r>
         <w:rPr>
+          <w:rFonts w:ascii="Times New Roman" w:hAnsi="Times New Roman" w:cs="Times New Roman" w:hint="eastAsia"/>
+          <w:sz w:val="24"/>
+          <w:szCs w:val="24"/>
+        </w:rPr>
+        <w:t>dHR</w:t>
+      </w:r>
+      <w:proofErr w:type="spellEnd"/>
+      <w:r>
+        <w:rPr>
+          <w:rFonts w:ascii="Times New Roman" w:hAnsi="Times New Roman" w:cs="Times New Roman" w:hint="eastAsia"/>
+          <w:sz w:val="24"/>
+          <w:szCs w:val="24"/>
+        </w:rPr>
+        <w:t xml:space="preserve"> module was identified consisting of SBS3, SBS8 and C_ID6: SBS3 and C_ID6 were classified related to defective HR DNA damage repair, which suggests the potential etiology of SBS8 (Figure 3C). </w:t>
+      </w:r>
+      <w:r>
+        <w:rPr>
+          <w:rFonts w:ascii="Times New Roman" w:hAnsi="Times New Roman" w:cs="Times New Roman"/>
+          <w:sz w:val="24"/>
+          <w:szCs w:val="24"/>
+        </w:rPr>
+        <w:t xml:space="preserve">A correlation module was also noted, including C_ID14, SBS35, SBS88, and SBS93 (Figure 3D). SBS88, and SBS93 are frequently observed in gastrointestinal (GI) tracts, while SBS35 is associated with platinum treatment, suggesting a possible etiology for C_ID14 </w:t>
+      </w:r>
+      <w:r>
+        <w:rPr>
+          <w:rFonts w:ascii="Times New Roman" w:hAnsi="Times New Roman" w:cs="Times New Roman"/>
+          <w:sz w:val="24"/>
+          <w:szCs w:val="24"/>
+        </w:rPr>
+        <w:lastRenderedPageBreak/>
+        <w:t xml:space="preserve">related to platinum treatment in GI tract cancers. Notably, we identified a </w:t>
+      </w:r>
+      <w:proofErr w:type="spellStart"/>
+      <w:r>
+        <w:rPr>
           <w:rFonts w:ascii="Times New Roman" w:hAnsi="Times New Roman" w:cs="Times New Roman"/>
           <w:sz w:val="24"/>
           <w:szCs w:val="24"/>
@@ -3445,16 +3600,7 @@
           <w:sz w:val="24"/>
           <w:szCs w:val="24"/>
         </w:rPr>
-        <w:t xml:space="preserve"> (defective DNA mismatch repair) module comprising five signatures: SBS44, C_ID7, H_ID33, H_ID37, </w:t>
-      </w:r>
-      <w:r>
-        <w:rPr>
-          <w:rFonts w:ascii="Times New Roman" w:hAnsi="Times New Roman" w:cs="Times New Roman"/>
-          <w:sz w:val="24"/>
-          <w:szCs w:val="24"/>
-        </w:rPr>
-        <w:lastRenderedPageBreak/>
-        <w:t xml:space="preserve">and H_ID38 (Figure 3E). Interestingly, only 1 out of 7 </w:t>
+        <w:t xml:space="preserve"> (defective DNA mismatch repair) module comprising five signatures: SBS44, C_ID7, H_ID33, H_ID37, and H_ID38 (Figure 3E). Interestingly, only 1 out of 7 </w:t>
       </w:r>
       <w:proofErr w:type="spellStart"/>
       <w:r>
@@ -3732,7 +3878,7 @@
       <w:pPr>
         <w:spacing w:line="480" w:lineRule="auto"/>
         <w:rPr>
-          <w:rFonts w:ascii="Times New Roman" w:hAnsi="Times New Roman" w:cs="Times New Roman" w:hint="eastAsia"/>
+          <w:rFonts w:ascii="Times New Roman" w:hAnsi="Times New Roman" w:cs="Times New Roman"/>
           <w:sz w:val="24"/>
           <w:szCs w:val="24"/>
         </w:rPr>
@@ -3831,7 +3977,16 @@
           <w:sz w:val="24"/>
           <w:szCs w:val="24"/>
         </w:rPr>
-        <w:t xml:space="preserve">is primarily associated with </w:t>
+        <w:t xml:space="preserve">is primarily associated </w:t>
+      </w:r>
+      <w:r>
+        <w:rPr>
+          <w:rFonts w:ascii="Times New Roman" w:hAnsi="Times New Roman" w:cs="Times New Roman"/>
+          <w:sz w:val="24"/>
+          <w:szCs w:val="24"/>
+        </w:rPr>
+        <w:lastRenderedPageBreak/>
+        <w:t xml:space="preserve">with </w:t>
       </w:r>
       <w:r>
         <w:rPr>
@@ -3927,16 +4082,7 @@
           <w:sz w:val="24"/>
           <w:szCs w:val="24"/>
         </w:rPr>
-        <w:t xml:space="preserve"> </w:t>
-      </w:r>
-      <w:r>
-        <w:rPr>
-          <w:rFonts w:ascii="Times New Roman" w:hAnsi="Times New Roman" w:cs="Times New Roman" w:hint="eastAsia"/>
-          <w:sz w:val="24"/>
-          <w:szCs w:val="24"/>
-        </w:rPr>
-        <w:lastRenderedPageBreak/>
-        <w:t xml:space="preserve">consists of two </w:t>
+        <w:t xml:space="preserve"> consists of two </w:t>
       </w:r>
       <w:r>
         <w:rPr>
@@ -4288,7 +4434,7 @@
           <w:sz w:val="24"/>
           <w:szCs w:val="24"/>
         </w:rPr>
-        <w:t xml:space="preserve">). We established an RNASEH2B deficiency model using the CRISPR/Cas9 system in the HEK293T cell line, and whole genome sequencing revealed patterns consistent with H_ID29 (Figure 5C, D). The primary peak </w:t>
+        <w:t xml:space="preserve">). We established an RNASEH2B </w:t>
       </w:r>
       <w:r>
         <w:rPr>
@@ -4297,7 +4443,7 @@
           <w:szCs w:val="24"/>
         </w:rPr>
         <w:lastRenderedPageBreak/>
-        <w:t xml:space="preserve">predominantly represents the deletion of CT from 5’-CTCT-3’ (or AG from 5’-AGAG-3’), as indicated by the extended sequence analysis of RNASEH2B-KO cell lines and </w:t>
+        <w:t xml:space="preserve">deficiency model using the CRISPR/Cas9 system in the HEK293T cell line, and whole genome sequencing revealed patterns consistent with H_ID29 (Figure 5C, D). The primary peak predominantly represents the deletion of CT from 5’-CTCT-3’ (or AG from 5’-AGAG-3’), as indicated by the extended sequence analysis of RNASEH2B-KO cell lines and </w:t>
       </w:r>
       <w:r>
         <w:rPr>
@@ -4465,7 +4611,48 @@
           <w:sz w:val="24"/>
           <w:szCs w:val="24"/>
         </w:rPr>
-        <w:t>. Thus, H_ID29 provides a more accurate representation of the genomic footprints associated with TOP1-TAM (transcription-associated mutagenesis) during the cleavage of embedded ribonucleotides in the absence of RNASEH2A and/or RNASEH2B (S. N. Huang, Ghosh, and Pommier 2015; Sparks and Burgers 2015; Chon et al. 2009).</w:t>
+        <w:t xml:space="preserve">. </w:t>
+      </w:r>
+      <w:r>
+        <w:rPr>
+          <w:rFonts w:ascii="Times New Roman" w:hAnsi="Times New Roman" w:cs="Times New Roman" w:hint="eastAsia"/>
+          <w:sz w:val="24"/>
+          <w:szCs w:val="24"/>
+        </w:rPr>
+        <w:t>(ID29 doesn</w:t>
+      </w:r>
+      <w:r>
+        <w:rPr>
+          <w:rFonts w:ascii="Times New Roman" w:hAnsi="Times New Roman" w:cs="Times New Roman"/>
+          <w:sz w:val="24"/>
+          <w:szCs w:val="24"/>
+        </w:rPr>
+        <w:t>’</w:t>
+      </w:r>
+      <w:r>
+        <w:rPr>
+          <w:rFonts w:ascii="Times New Roman" w:hAnsi="Times New Roman" w:cs="Times New Roman" w:hint="eastAsia"/>
+          <w:sz w:val="24"/>
+          <w:szCs w:val="24"/>
+        </w:rPr>
+        <w:t xml:space="preserve">t have 3-4bp deletions). </w:t>
+      </w:r>
+      <w:r>
+        <w:rPr>
+          <w:rFonts w:ascii="Times New Roman" w:hAnsi="Times New Roman" w:cs="Times New Roman"/>
+          <w:sz w:val="24"/>
+          <w:szCs w:val="24"/>
+        </w:rPr>
+        <w:t xml:space="preserve">Thus, H_ID29 provides a more accurate representation of the genomic footprints associated with TOP1-TAM (transcription-associated mutagenesis) during the cleavage of embedded ribonucleotides in the absence of RNASEH2A </w:t>
+      </w:r>
+      <w:r>
+        <w:rPr>
+          <w:rFonts w:ascii="Times New Roman" w:hAnsi="Times New Roman" w:cs="Times New Roman"/>
+          <w:sz w:val="24"/>
+          <w:szCs w:val="24"/>
+        </w:rPr>
+        <w:lastRenderedPageBreak/>
+        <w:t>and/or RNASEH2B (S. N. Huang, Ghosh, and Pommier 2015; Sparks and Burgers 2015; Chon et al. 2009).</w:t>
       </w:r>
     </w:p>
     <w:p>
@@ -4505,7 +4692,6 @@
           <w:sz w:val="24"/>
           <w:szCs w:val="24"/>
         </w:rPr>
-        <w:lastRenderedPageBreak/>
         <w:t>We observed that some signatures share dominant peaks, prompting an investigation into whether they represent distinct mutational processes. To explore this, we examined the extended sequence contexts of samples with high activity for these signatures to better understand the preferential sequence context of the indels.</w:t>
       </w:r>
     </w:p>
@@ -4518,6 +4704,32 @@
           <w:szCs w:val="24"/>
         </w:rPr>
       </w:pPr>
+      <w:r>
+        <w:rPr>
+          <w:rFonts w:ascii="Times New Roman" w:hAnsi="Times New Roman" w:cs="Times New Roman"/>
+          <w:sz w:val="24"/>
+          <w:szCs w:val="24"/>
+        </w:rPr>
+        <w:t>Both H_ID24 and C_ID9 display a similar pattern of 1 bp C deletions (DEL:</w:t>
+      </w:r>
+      <w:proofErr w:type="gramStart"/>
+      <w:r>
+        <w:rPr>
+          <w:rFonts w:ascii="Times New Roman" w:hAnsi="Times New Roman" w:cs="Times New Roman"/>
+          <w:sz w:val="24"/>
+          <w:szCs w:val="24"/>
+        </w:rPr>
+        <w:t>C:1:0</w:t>
+      </w:r>
+      <w:proofErr w:type="gramEnd"/>
+      <w:r>
+        <w:rPr>
+          <w:rFonts w:ascii="Times New Roman" w:hAnsi="Times New Roman" w:cs="Times New Roman"/>
+          <w:sz w:val="24"/>
+          <w:szCs w:val="24"/>
+        </w:rPr>
+        <w:t>). However, analysis of their extended sequence contexts revealed that H_ID24 preferentially deletes C from 5'TTTCX3', while C_ID9 favors deletion from 5'XCTTT3' (Figure 7A). These findings suggest that H_ID24 and C_ID9 originate from distinct mutational processes: H_ID24 preferentially removes cytosine 3' of poly-T sequences, whereas C_ID9 removes cytosine 5' of poly-T sequences. Additionally, DEL:C:1:0 is prominent in H_ID32, where the extended sequence surrounding DEL:C:1:0 shows a balanced ratio of A and T.</w:t>
+      </w:r>
     </w:p>
     <w:p>
       <w:pPr>
@@ -4534,25 +4746,57 @@
           <w:sz w:val="24"/>
           <w:szCs w:val="24"/>
         </w:rPr>
-        <w:t>Both H_ID24 and C_ID9 display a similar pattern of 1 bp C deletions (DEL:</w:t>
+        <w:t xml:space="preserve">Furthermore, both H_ID27 and C_ID14 exhibit high levels of INS:C:1:0, with extended sequence analysis indicating that the INS:C:1:0 of these signatures preferentially occurs within poly-G sequences (Figure 7B). Several HMF samples strongly support the presence of H_ID27, leading us to propose that H_ID27 is a variant form of C_ID14, characterized by a </w:t>
+      </w:r>
+      <w:r>
+        <w:rPr>
+          <w:rFonts w:ascii="Times New Roman" w:hAnsi="Times New Roman" w:cs="Times New Roman" w:hint="eastAsia"/>
+          <w:sz w:val="24"/>
+          <w:szCs w:val="24"/>
+        </w:rPr>
+        <w:t>lower</w:t>
+      </w:r>
+      <w:r>
+        <w:rPr>
+          <w:rFonts w:ascii="Times New Roman" w:hAnsi="Times New Roman" w:cs="Times New Roman"/>
+          <w:sz w:val="24"/>
+          <w:szCs w:val="24"/>
+        </w:rPr>
+        <w:t xml:space="preserve"> proportion of </w:t>
       </w:r>
       <w:proofErr w:type="gramStart"/>
       <w:r>
         <w:rPr>
-          <w:rFonts w:ascii="Times New Roman" w:hAnsi="Times New Roman" w:cs="Times New Roman"/>
-          <w:sz w:val="24"/>
-          <w:szCs w:val="24"/>
-        </w:rPr>
-        <w:t>C:1:0</w:t>
+          <w:rFonts w:ascii="Times New Roman" w:hAnsi="Times New Roman" w:cs="Times New Roman" w:hint="eastAsia"/>
+          <w:sz w:val="24"/>
+          <w:szCs w:val="24"/>
+        </w:rPr>
+        <w:t>INS:T</w:t>
       </w:r>
       <w:proofErr w:type="gramEnd"/>
       <w:r>
         <w:rPr>
-          <w:rFonts w:ascii="Times New Roman" w:hAnsi="Times New Roman" w:cs="Times New Roman"/>
-          <w:sz w:val="24"/>
-          <w:szCs w:val="24"/>
-        </w:rPr>
-        <w:t>). However, analysis of their extended sequence contexts revealed that H_ID24 preferentially deletes C from 5'TTTCX3', while C_ID9 favors deletion from 5'XCTTT3' (Figure 7A). These findings suggest that H_ID24 and C_ID9 originate from distinct mutational processes: H_ID24 preferentially removes cytosine 3' of poly-T sequences, whereas C_ID9 removes cytosine 5' of poly-T sequences. Additionally, DEL:C:1:0 is prominent in H_ID32, where the extended sequence surrounding DEL:C:1:0 shows a balanced ratio of A and T.</w:t>
+          <w:rFonts w:ascii="Times New Roman" w:hAnsi="Times New Roman" w:cs="Times New Roman" w:hint="eastAsia"/>
+          <w:sz w:val="24"/>
+          <w:szCs w:val="24"/>
+        </w:rPr>
+        <w:t>:1:5+</w:t>
+      </w:r>
+      <w:r>
+        <w:rPr>
+          <w:rFonts w:ascii="Times New Roman" w:hAnsi="Times New Roman" w:cs="Times New Roman" w:hint="eastAsia"/>
+          <w:sz w:val="24"/>
+          <w:szCs w:val="24"/>
+        </w:rPr>
+        <w:t xml:space="preserve"> (Figure S7)</w:t>
+      </w:r>
+      <w:r>
+        <w:rPr>
+          <w:rFonts w:ascii="Times New Roman" w:hAnsi="Times New Roman" w:cs="Times New Roman"/>
+          <w:sz w:val="24"/>
+          <w:szCs w:val="24"/>
+        </w:rPr>
+        <w:t>.</w:t>
       </w:r>
     </w:p>
     <w:p>
@@ -4570,73 +4814,34 @@
           <w:sz w:val="24"/>
           <w:szCs w:val="24"/>
         </w:rPr>
-        <w:t xml:space="preserve">Furthermore, both H_ID27 and C_ID14 exhibit high levels of INS:C:1:0, with extended sequence analysis indicating that the INS:C:1:0 of these signatures preferentially occurs within poly-G sequences (Figure 7B). </w:t>
-      </w:r>
-      <w:commentRangeStart w:id="4"/>
-      <w:r>
-        <w:rPr>
-          <w:rFonts w:ascii="Times New Roman" w:hAnsi="Times New Roman" w:cs="Times New Roman"/>
-          <w:sz w:val="24"/>
-          <w:szCs w:val="24"/>
-        </w:rPr>
-        <w:t>Several HMF samples strongly support the presence of H_ID27,</w:t>
-      </w:r>
-      <w:commentRangeEnd w:id="4"/>
-      <w:r>
-        <w:rPr>
-          <w:rStyle w:val="CommentReference"/>
-        </w:rPr>
-        <w:commentReference w:id="4"/>
-      </w:r>
-      <w:r>
-        <w:rPr>
-          <w:rFonts w:ascii="Times New Roman" w:hAnsi="Times New Roman" w:cs="Times New Roman"/>
-          <w:sz w:val="24"/>
-          <w:szCs w:val="24"/>
-        </w:rPr>
-        <w:t xml:space="preserve"> leading us to propose that H_ID27 is a variant form of C_ID14, characterized by a </w:t>
-      </w:r>
-      <w:r>
-        <w:rPr>
-          <w:rFonts w:ascii="Times New Roman" w:hAnsi="Times New Roman" w:cs="Times New Roman" w:hint="eastAsia"/>
-          <w:sz w:val="24"/>
-          <w:szCs w:val="24"/>
-        </w:rPr>
-        <w:t>lower</w:t>
-      </w:r>
-      <w:r>
-        <w:rPr>
-          <w:rFonts w:ascii="Times New Roman" w:hAnsi="Times New Roman" w:cs="Times New Roman"/>
-          <w:sz w:val="24"/>
-          <w:szCs w:val="24"/>
-        </w:rPr>
-        <w:t xml:space="preserve"> proportion of </w:t>
+        <w:t>H_ID32 primarily consists of 1 bp C/T insertions and deletions in TA-rich sequences, while H_ID26 describes T insertion sequences with a higher number of A bases (Figure 7C, D). Although H_ID27 and H_ID28 both display 1 bp C insertions (INS:</w:t>
       </w:r>
       <w:proofErr w:type="gramStart"/>
       <w:r>
         <w:rPr>
-          <w:rFonts w:ascii="Times New Roman" w:hAnsi="Times New Roman" w:cs="Times New Roman" w:hint="eastAsia"/>
-          <w:sz w:val="24"/>
-          <w:szCs w:val="24"/>
-        </w:rPr>
-        <w:t>INS:T</w:t>
+          <w:rFonts w:ascii="Times New Roman" w:hAnsi="Times New Roman" w:cs="Times New Roman"/>
+          <w:sz w:val="24"/>
+          <w:szCs w:val="24"/>
+        </w:rPr>
+        <w:t>C:1:0</w:t>
       </w:r>
       <w:proofErr w:type="gramEnd"/>
       <w:r>
         <w:rPr>
-          <w:rFonts w:ascii="Times New Roman" w:hAnsi="Times New Roman" w:cs="Times New Roman" w:hint="eastAsia"/>
-          <w:sz w:val="24"/>
-          <w:szCs w:val="24"/>
-        </w:rPr>
-        <w:t>:1:5+</w:t>
-      </w:r>
-      <w:r>
-        <w:rPr>
-          <w:rFonts w:ascii="Times New Roman" w:hAnsi="Times New Roman" w:cs="Times New Roman"/>
-          <w:sz w:val="24"/>
-          <w:szCs w:val="24"/>
-        </w:rPr>
-        <w:t>.</w:t>
+          <w:rFonts w:ascii="Times New Roman" w:hAnsi="Times New Roman" w:cs="Times New Roman"/>
+          <w:sz w:val="24"/>
+          <w:szCs w:val="24"/>
+        </w:rPr>
+        <w:t xml:space="preserve">), they represent two </w:t>
+      </w:r>
+      <w:r>
+        <w:rPr>
+          <w:rFonts w:ascii="Times New Roman" w:hAnsi="Times New Roman" w:cs="Times New Roman"/>
+          <w:sz w:val="24"/>
+          <w:szCs w:val="24"/>
+        </w:rPr>
+        <w:lastRenderedPageBreak/>
+        <w:t>distinct processes: H_ID27 preferentially inserts a cytosine 3' of poly-A sequences, while H_ID28 inserts a cytosine or guanine 3' of poly-G sequences. Based on these observations, we conclude that H_ID27 and H_ID28 arise from two distinct mutational processes rather than an over-splitting of a single process. Additionally, the primary mutation types in H_ID28 exhibit a similar pattern in extended sequence context analysis; specifically, the insertion of repeats, along with 1 bp C and 1 bp T, tends to occur 3' of poly-G sequences (Figure 7B, E)</w:t>
       </w:r>
     </w:p>
     <w:p>
@@ -4644,6 +4849,8 @@
         <w:spacing w:line="480" w:lineRule="auto"/>
         <w:rPr>
           <w:rFonts w:ascii="Times New Roman" w:hAnsi="Times New Roman" w:cs="Times New Roman"/>
+          <w:b/>
+          <w:bCs/>
           <w:sz w:val="24"/>
           <w:szCs w:val="24"/>
         </w:rPr>
@@ -4651,37 +4858,12 @@
       <w:r>
         <w:rPr>
           <w:rFonts w:ascii="Times New Roman" w:hAnsi="Times New Roman" w:cs="Times New Roman"/>
-          <w:sz w:val="24"/>
-          <w:szCs w:val="24"/>
-        </w:rPr>
-        <w:t>H_ID32 primarily consists of 1 bp C/T insertions and deletions in TA-rich sequences, while H_ID26 describes T insertion sequences with a higher number of A bases (Figure 7C, D). Although H_ID27 and H_ID28 both display 1 bp C insertions (INS:</w:t>
-      </w:r>
-      <w:proofErr w:type="gramStart"/>
-      <w:r>
-        <w:rPr>
-          <w:rFonts w:ascii="Times New Roman" w:hAnsi="Times New Roman" w:cs="Times New Roman"/>
-          <w:sz w:val="24"/>
-          <w:szCs w:val="24"/>
-        </w:rPr>
-        <w:t>C:1:0</w:t>
-      </w:r>
-      <w:proofErr w:type="gramEnd"/>
-      <w:r>
-        <w:rPr>
-          <w:rFonts w:ascii="Times New Roman" w:hAnsi="Times New Roman" w:cs="Times New Roman"/>
-          <w:sz w:val="24"/>
-          <w:szCs w:val="24"/>
-        </w:rPr>
-        <w:t xml:space="preserve">), they represent two distinct processes: H_ID27 preferentially inserts a cytosine 3' of poly-A sequences, while H_ID28 inserts a cytosine or guanine 3' of poly-G sequences. Based on these observations, we </w:t>
-      </w:r>
-      <w:r>
-        <w:rPr>
-          <w:rFonts w:ascii="Times New Roman" w:hAnsi="Times New Roman" w:cs="Times New Roman"/>
-          <w:sz w:val="24"/>
-          <w:szCs w:val="24"/>
-        </w:rPr>
-        <w:lastRenderedPageBreak/>
-        <w:t>conclude that H_ID27 and H_ID28 arise from two distinct mutational processes rather than an over-splitting of a single process. Additionally, the primary mutation types in H_ID28 exhibit a similar pattern in extended sequence context analysis; specifically, the insertion of repeats, along with 1 bp C and 1 bp T, tends to occur 3' of poly-G sequences (Figure 7B, E)</w:t>
+          <w:b/>
+          <w:bCs/>
+          <w:sz w:val="24"/>
+          <w:szCs w:val="24"/>
+        </w:rPr>
+        <w:t>Gender comparison</w:t>
       </w:r>
     </w:p>
     <w:p>
@@ -4689,21 +4871,465 @@
         <w:spacing w:line="480" w:lineRule="auto"/>
         <w:rPr>
           <w:rFonts w:ascii="Times New Roman" w:hAnsi="Times New Roman" w:cs="Times New Roman"/>
-          <w:b/>
-          <w:bCs/>
           <w:sz w:val="24"/>
           <w:szCs w:val="24"/>
         </w:rPr>
       </w:pPr>
       <w:r>
         <w:rPr>
-          <w:rFonts w:ascii="Times New Roman" w:hAnsi="Times New Roman" w:cs="Times New Roman"/>
-          <w:b/>
-          <w:bCs/>
-          <w:sz w:val="24"/>
-          <w:szCs w:val="24"/>
-        </w:rPr>
-        <w:t>Gender comparison</w:t>
+          <w:rFonts w:ascii="Times New Roman" w:hAnsi="Times New Roman" w:cs="Times New Roman" w:hint="eastAsia"/>
+          <w:sz w:val="24"/>
+          <w:szCs w:val="24"/>
+        </w:rPr>
+        <w:t>It is intriguing to investigate</w:t>
+      </w:r>
+      <w:r>
+        <w:rPr>
+          <w:rFonts w:ascii="Times New Roman" w:hAnsi="Times New Roman" w:cs="Times New Roman"/>
+          <w:sz w:val="24"/>
+          <w:szCs w:val="24"/>
+        </w:rPr>
+        <w:t xml:space="preserve"> whether mutational processes, as represented by mutational signatures, exhibit gender-specific patterns. </w:t>
+      </w:r>
+      <w:r>
+        <w:rPr>
+          <w:rFonts w:ascii="Times New Roman" w:hAnsi="Times New Roman" w:cs="Times New Roman" w:hint="eastAsia"/>
+          <w:sz w:val="24"/>
+          <w:szCs w:val="24"/>
+        </w:rPr>
+        <w:t xml:space="preserve">We firstly exclude the </w:t>
+      </w:r>
+      <w:r>
+        <w:rPr>
+          <w:rFonts w:ascii="Times New Roman" w:hAnsi="Times New Roman" w:cs="Times New Roman" w:hint="eastAsia"/>
+          <w:sz w:val="24"/>
+          <w:szCs w:val="24"/>
+        </w:rPr>
+        <w:t>cancer types</w:t>
+      </w:r>
+      <w:r>
+        <w:rPr>
+          <w:rFonts w:ascii="Times New Roman" w:hAnsi="Times New Roman" w:cs="Times New Roman" w:hint="eastAsia"/>
+          <w:sz w:val="24"/>
+          <w:szCs w:val="24"/>
+        </w:rPr>
+        <w:t xml:space="preserve"> with</w:t>
+      </w:r>
+      <w:r>
+        <w:rPr>
+          <w:rFonts w:ascii="Times New Roman" w:hAnsi="Times New Roman" w:cs="Times New Roman" w:hint="eastAsia"/>
+          <w:sz w:val="24"/>
+          <w:szCs w:val="24"/>
+        </w:rPr>
+        <w:t xml:space="preserve"> strong</w:t>
+      </w:r>
+      <w:r>
+        <w:rPr>
+          <w:rFonts w:ascii="Times New Roman" w:hAnsi="Times New Roman" w:cs="Times New Roman" w:hint="eastAsia"/>
+          <w:sz w:val="24"/>
+          <w:szCs w:val="24"/>
+        </w:rPr>
+        <w:t xml:space="preserve"> gender </w:t>
+      </w:r>
+      <w:r>
+        <w:rPr>
+          <w:rFonts w:ascii="Times New Roman" w:hAnsi="Times New Roman" w:cs="Times New Roman"/>
+          <w:sz w:val="24"/>
+          <w:szCs w:val="24"/>
+        </w:rPr>
+        <w:t>characteristic</w:t>
+      </w:r>
+      <w:r>
+        <w:rPr>
+          <w:rFonts w:ascii="Times New Roman" w:hAnsi="Times New Roman" w:cs="Times New Roman" w:hint="eastAsia"/>
+          <w:sz w:val="24"/>
+          <w:szCs w:val="24"/>
+        </w:rPr>
+        <w:t xml:space="preserve"> </w:t>
+      </w:r>
+      <w:r>
+        <w:rPr>
+          <w:rFonts w:ascii="Times New Roman" w:hAnsi="Times New Roman" w:cs="Times New Roman" w:hint="eastAsia"/>
+          <w:sz w:val="24"/>
+          <w:szCs w:val="24"/>
+        </w:rPr>
+        <w:t>including</w:t>
+      </w:r>
+      <w:r>
+        <w:rPr>
+          <w:rFonts w:ascii="Times New Roman" w:hAnsi="Times New Roman" w:cs="Times New Roman" w:hint="eastAsia"/>
+          <w:sz w:val="24"/>
+          <w:szCs w:val="24"/>
+        </w:rPr>
+        <w:t xml:space="preserve"> prostate cancer (only in males)</w:t>
+      </w:r>
+      <w:r>
+        <w:rPr>
+          <w:rFonts w:ascii="Times New Roman" w:hAnsi="Times New Roman" w:cs="Times New Roman" w:hint="eastAsia"/>
+          <w:sz w:val="24"/>
+          <w:szCs w:val="24"/>
+        </w:rPr>
+        <w:t xml:space="preserve">, </w:t>
+      </w:r>
+      <w:r>
+        <w:rPr>
+          <w:rFonts w:ascii="Times New Roman" w:hAnsi="Times New Roman" w:cs="Times New Roman" w:hint="eastAsia"/>
+          <w:sz w:val="24"/>
+          <w:szCs w:val="24"/>
+        </w:rPr>
+        <w:t>uterus</w:t>
+      </w:r>
+      <w:r>
+        <w:rPr>
+          <w:rFonts w:ascii="Times New Roman" w:hAnsi="Times New Roman" w:cs="Times New Roman" w:hint="eastAsia"/>
+          <w:sz w:val="24"/>
+          <w:szCs w:val="24"/>
+        </w:rPr>
+        <w:t xml:space="preserve"> cancer, </w:t>
+      </w:r>
+      <w:r>
+        <w:rPr>
+          <w:rFonts w:ascii="Times New Roman" w:hAnsi="Times New Roman" w:cs="Times New Roman" w:hint="eastAsia"/>
+          <w:sz w:val="24"/>
+          <w:szCs w:val="24"/>
+        </w:rPr>
+        <w:t>breast</w:t>
+      </w:r>
+      <w:r>
+        <w:rPr>
+          <w:rFonts w:ascii="Times New Roman" w:hAnsi="Times New Roman" w:cs="Times New Roman" w:hint="eastAsia"/>
+          <w:sz w:val="24"/>
+          <w:szCs w:val="24"/>
+        </w:rPr>
+        <w:t xml:space="preserve"> cancer and</w:t>
+      </w:r>
+      <w:r>
+        <w:rPr>
+          <w:rFonts w:ascii="Times New Roman" w:hAnsi="Times New Roman" w:cs="Times New Roman" w:hint="eastAsia"/>
+          <w:sz w:val="24"/>
+          <w:szCs w:val="24"/>
+        </w:rPr>
+        <w:t xml:space="preserve"> </w:t>
+      </w:r>
+      <w:r>
+        <w:rPr>
+          <w:rFonts w:ascii="Times New Roman" w:hAnsi="Times New Roman" w:cs="Times New Roman" w:hint="eastAsia"/>
+          <w:sz w:val="24"/>
+          <w:szCs w:val="24"/>
+        </w:rPr>
+        <w:t>ovary</w:t>
+      </w:r>
+      <w:r>
+        <w:rPr>
+          <w:rFonts w:ascii="Times New Roman" w:hAnsi="Times New Roman" w:cs="Times New Roman" w:hint="eastAsia"/>
+          <w:sz w:val="24"/>
+          <w:szCs w:val="24"/>
+        </w:rPr>
+        <w:t xml:space="preserve"> cancer (only in females)</w:t>
+      </w:r>
+      <w:r>
+        <w:rPr>
+          <w:rFonts w:ascii="Times New Roman" w:hAnsi="Times New Roman" w:cs="Times New Roman" w:hint="eastAsia"/>
+          <w:sz w:val="24"/>
+          <w:szCs w:val="24"/>
+        </w:rPr>
+        <w:t>. To</w:t>
+      </w:r>
+      <w:r>
+        <w:rPr>
+          <w:rFonts w:ascii="Times New Roman" w:hAnsi="Times New Roman" w:cs="Times New Roman" w:hint="eastAsia"/>
+          <w:sz w:val="24"/>
+          <w:szCs w:val="24"/>
+        </w:rPr>
+        <w:t xml:space="preserve"> </w:t>
+      </w:r>
+      <w:r>
+        <w:rPr>
+          <w:rFonts w:ascii="Times New Roman" w:hAnsi="Times New Roman" w:cs="Times New Roman"/>
+          <w:sz w:val="24"/>
+          <w:szCs w:val="24"/>
+        </w:rPr>
+        <w:t xml:space="preserve">assess gender-specific prevalence of mutational signatures, we employed Fisher's Exact Test. From a total of </w:t>
+      </w:r>
+      <w:commentRangeStart w:id="4"/>
+      <w:r>
+        <w:rPr>
+          <w:rFonts w:ascii="Times New Roman" w:hAnsi="Times New Roman" w:cs="Times New Roman"/>
+          <w:sz w:val="24"/>
+          <w:szCs w:val="24"/>
+        </w:rPr>
+        <w:t>5,000 patients</w:t>
+      </w:r>
+      <w:commentRangeEnd w:id="4"/>
+      <w:r>
+        <w:rPr>
+          <w:rStyle w:val="CommentReference"/>
+        </w:rPr>
+        <w:commentReference w:id="4"/>
+      </w:r>
+      <w:r>
+        <w:rPr>
+          <w:rFonts w:ascii="Times New Roman" w:hAnsi="Times New Roman" w:cs="Times New Roman"/>
+          <w:sz w:val="24"/>
+          <w:szCs w:val="24"/>
+        </w:rPr>
+        <w:t xml:space="preserve"> with available gender data, we identified </w:t>
+      </w:r>
+      <w:r>
+        <w:rPr>
+          <w:rFonts w:ascii="Times New Roman" w:hAnsi="Times New Roman" w:cs="Times New Roman" w:hint="eastAsia"/>
+          <w:sz w:val="24"/>
+          <w:szCs w:val="24"/>
+        </w:rPr>
+        <w:t>7</w:t>
+      </w:r>
+      <w:r>
+        <w:rPr>
+          <w:rFonts w:ascii="Times New Roman" w:hAnsi="Times New Roman" w:cs="Times New Roman"/>
+          <w:sz w:val="24"/>
+          <w:szCs w:val="24"/>
+        </w:rPr>
+        <w:t xml:space="preserve"> signatures demonstrating significant gender-specific associations: </w:t>
+      </w:r>
+      <w:r>
+        <w:rPr>
+          <w:rFonts w:ascii="Times New Roman" w:hAnsi="Times New Roman" w:cs="Times New Roman" w:hint="eastAsia"/>
+          <w:sz w:val="24"/>
+          <w:szCs w:val="24"/>
+        </w:rPr>
+        <w:t>5</w:t>
+      </w:r>
+      <w:r>
+        <w:rPr>
+          <w:rFonts w:ascii="Times New Roman" w:hAnsi="Times New Roman" w:cs="Times New Roman"/>
+          <w:sz w:val="24"/>
+          <w:szCs w:val="24"/>
+        </w:rPr>
+        <w:t xml:space="preserve"> signatures (</w:t>
+      </w:r>
+      <w:r>
+        <w:rPr>
+          <w:rFonts w:ascii="Times New Roman" w:hAnsi="Times New Roman" w:cs="Times New Roman" w:hint="eastAsia"/>
+          <w:sz w:val="24"/>
+          <w:szCs w:val="24"/>
+        </w:rPr>
+        <w:t xml:space="preserve">C_ID3, </w:t>
+      </w:r>
+      <w:r>
+        <w:rPr>
+          <w:rFonts w:ascii="Times New Roman" w:hAnsi="Times New Roman" w:cs="Times New Roman" w:hint="eastAsia"/>
+          <w:sz w:val="24"/>
+          <w:szCs w:val="24"/>
+        </w:rPr>
+        <w:t xml:space="preserve">C_ID5, </w:t>
+      </w:r>
+      <w:r>
+        <w:rPr>
+          <w:rFonts w:ascii="Times New Roman" w:hAnsi="Times New Roman" w:cs="Times New Roman" w:hint="eastAsia"/>
+          <w:sz w:val="24"/>
+          <w:szCs w:val="24"/>
+        </w:rPr>
+        <w:t>C_ID</w:t>
+      </w:r>
+      <w:r>
+        <w:rPr>
+          <w:rFonts w:ascii="Times New Roman" w:hAnsi="Times New Roman" w:cs="Times New Roman" w:hint="eastAsia"/>
+          <w:sz w:val="24"/>
+          <w:szCs w:val="24"/>
+        </w:rPr>
+        <w:t xml:space="preserve">8, </w:t>
+      </w:r>
+      <w:r>
+        <w:rPr>
+          <w:rFonts w:ascii="Times New Roman" w:hAnsi="Times New Roman" w:cs="Times New Roman" w:hint="eastAsia"/>
+          <w:sz w:val="24"/>
+          <w:szCs w:val="24"/>
+        </w:rPr>
+        <w:t>C_ID13</w:t>
+      </w:r>
+      <w:r>
+        <w:rPr>
+          <w:rFonts w:ascii="Times New Roman" w:hAnsi="Times New Roman" w:cs="Times New Roman" w:hint="eastAsia"/>
+          <w:sz w:val="24"/>
+          <w:szCs w:val="24"/>
+        </w:rPr>
+        <w:t xml:space="preserve"> and</w:t>
+      </w:r>
+      <w:r>
+        <w:rPr>
+          <w:rFonts w:ascii="Times New Roman" w:hAnsi="Times New Roman" w:cs="Times New Roman" w:hint="eastAsia"/>
+          <w:sz w:val="24"/>
+          <w:szCs w:val="24"/>
+        </w:rPr>
+        <w:t xml:space="preserve"> H_ID</w:t>
+      </w:r>
+      <w:r>
+        <w:rPr>
+          <w:rFonts w:ascii="Times New Roman" w:hAnsi="Times New Roman" w:cs="Times New Roman" w:hint="eastAsia"/>
+          <w:sz w:val="24"/>
+          <w:szCs w:val="24"/>
+        </w:rPr>
+        <w:t>25</w:t>
+      </w:r>
+      <w:r>
+        <w:rPr>
+          <w:rFonts w:ascii="Times New Roman" w:hAnsi="Times New Roman" w:cs="Times New Roman"/>
+          <w:sz w:val="24"/>
+          <w:szCs w:val="24"/>
+        </w:rPr>
+        <w:t xml:space="preserve">) showed a significant prevalence in </w:t>
+      </w:r>
+      <w:r>
+        <w:rPr>
+          <w:rFonts w:ascii="Times New Roman" w:hAnsi="Times New Roman" w:cs="Times New Roman" w:hint="eastAsia"/>
+          <w:sz w:val="24"/>
+          <w:szCs w:val="24"/>
+        </w:rPr>
+        <w:t>male</w:t>
+      </w:r>
+      <w:r>
+        <w:rPr>
+          <w:rFonts w:ascii="Times New Roman" w:hAnsi="Times New Roman" w:cs="Times New Roman"/>
+          <w:sz w:val="24"/>
+          <w:szCs w:val="24"/>
+        </w:rPr>
+        <w:t xml:space="preserve"> patients. Conversely, </w:t>
+      </w:r>
+      <w:r>
+        <w:rPr>
+          <w:rFonts w:ascii="Times New Roman" w:hAnsi="Times New Roman" w:cs="Times New Roman" w:hint="eastAsia"/>
+          <w:sz w:val="24"/>
+          <w:szCs w:val="24"/>
+        </w:rPr>
+        <w:t xml:space="preserve">3 </w:t>
+      </w:r>
+      <w:r>
+        <w:rPr>
+          <w:rFonts w:ascii="Times New Roman" w:hAnsi="Times New Roman" w:cs="Times New Roman" w:hint="eastAsia"/>
+          <w:sz w:val="24"/>
+          <w:szCs w:val="24"/>
+        </w:rPr>
+        <w:t>signature</w:t>
+      </w:r>
+      <w:r>
+        <w:rPr>
+          <w:rFonts w:ascii="Times New Roman" w:hAnsi="Times New Roman" w:cs="Times New Roman" w:hint="eastAsia"/>
+          <w:sz w:val="24"/>
+          <w:szCs w:val="24"/>
+        </w:rPr>
+        <w:t>s</w:t>
+      </w:r>
+      <w:r>
+        <w:rPr>
+          <w:rFonts w:ascii="Times New Roman" w:hAnsi="Times New Roman" w:cs="Times New Roman" w:hint="eastAsia"/>
+          <w:sz w:val="24"/>
+          <w:szCs w:val="24"/>
+        </w:rPr>
+        <w:t xml:space="preserve"> (</w:t>
+      </w:r>
+      <w:r>
+        <w:rPr>
+          <w:rFonts w:ascii="Times New Roman" w:hAnsi="Times New Roman" w:cs="Times New Roman" w:hint="eastAsia"/>
+          <w:sz w:val="24"/>
+          <w:szCs w:val="24"/>
+        </w:rPr>
+        <w:t xml:space="preserve">C_ID2, C_ID9, </w:t>
+      </w:r>
+      <w:r>
+        <w:rPr>
+          <w:rFonts w:ascii="Times New Roman" w:hAnsi="Times New Roman" w:cs="Times New Roman" w:hint="eastAsia"/>
+          <w:sz w:val="24"/>
+          <w:szCs w:val="24"/>
+        </w:rPr>
+        <w:t>C_ID12</w:t>
+      </w:r>
+      <w:r>
+        <w:rPr>
+          <w:rFonts w:ascii="Times New Roman" w:hAnsi="Times New Roman" w:cs="Times New Roman" w:hint="eastAsia"/>
+          <w:sz w:val="24"/>
+          <w:szCs w:val="24"/>
+        </w:rPr>
+        <w:t>)</w:t>
+      </w:r>
+      <w:r>
+        <w:rPr>
+          <w:rFonts w:ascii="Times New Roman" w:hAnsi="Times New Roman" w:cs="Times New Roman"/>
+          <w:sz w:val="24"/>
+          <w:szCs w:val="24"/>
+        </w:rPr>
+        <w:t xml:space="preserve"> </w:t>
+      </w:r>
+      <w:r>
+        <w:rPr>
+          <w:rFonts w:ascii="Times New Roman" w:hAnsi="Times New Roman" w:cs="Times New Roman" w:hint="eastAsia"/>
+          <w:sz w:val="24"/>
+          <w:szCs w:val="24"/>
+        </w:rPr>
+        <w:t>were</w:t>
+      </w:r>
+      <w:r>
+        <w:rPr>
+          <w:rFonts w:ascii="Times New Roman" w:hAnsi="Times New Roman" w:cs="Times New Roman"/>
+          <w:sz w:val="24"/>
+          <w:szCs w:val="24"/>
+        </w:rPr>
+        <w:t xml:space="preserve"> more commonly observed in </w:t>
+      </w:r>
+      <w:r>
+        <w:rPr>
+          <w:rFonts w:ascii="Times New Roman" w:hAnsi="Times New Roman" w:cs="Times New Roman" w:hint="eastAsia"/>
+          <w:sz w:val="24"/>
+          <w:szCs w:val="24"/>
+        </w:rPr>
+        <w:t>fe</w:t>
+      </w:r>
+      <w:r>
+        <w:rPr>
+          <w:rFonts w:ascii="Times New Roman" w:hAnsi="Times New Roman" w:cs="Times New Roman"/>
+          <w:sz w:val="24"/>
+          <w:szCs w:val="24"/>
+        </w:rPr>
+        <w:t xml:space="preserve">male patients (Figure </w:t>
+      </w:r>
+      <w:r>
+        <w:rPr>
+          <w:rFonts w:ascii="Times New Roman" w:hAnsi="Times New Roman" w:cs="Times New Roman" w:hint="eastAsia"/>
+          <w:sz w:val="24"/>
+          <w:szCs w:val="24"/>
+        </w:rPr>
+        <w:t>8A</w:t>
+      </w:r>
+      <w:r>
+        <w:rPr>
+          <w:rFonts w:ascii="Times New Roman" w:hAnsi="Times New Roman" w:cs="Times New Roman"/>
+          <w:sz w:val="24"/>
+          <w:szCs w:val="24"/>
+        </w:rPr>
+        <w:t xml:space="preserve">). Some of the observations can be explained biologically, </w:t>
+      </w:r>
+      <w:r>
+        <w:rPr>
+          <w:rFonts w:ascii="Times New Roman" w:hAnsi="Times New Roman" w:cs="Times New Roman" w:hint="eastAsia"/>
+          <w:sz w:val="24"/>
+          <w:szCs w:val="24"/>
+        </w:rPr>
+        <w:t xml:space="preserve">for example, </w:t>
+      </w:r>
+      <w:r>
+        <w:rPr>
+          <w:rFonts w:ascii="Times New Roman" w:hAnsi="Times New Roman" w:cs="Times New Roman"/>
+          <w:sz w:val="24"/>
+          <w:szCs w:val="24"/>
+        </w:rPr>
+        <w:t>C_ID3 is associated with tobacco smoking which has a higher proportion of male patients.</w:t>
+      </w:r>
+      <w:r>
+        <w:rPr>
+          <w:rFonts w:ascii="Times New Roman" w:hAnsi="Times New Roman" w:cs="Times New Roman" w:hint="eastAsia"/>
+          <w:sz w:val="24"/>
+          <w:szCs w:val="24"/>
+        </w:rPr>
+        <w:t xml:space="preserve"> </w:t>
       </w:r>
     </w:p>
     <w:p>
@@ -4711,377 +5337,21 @@
         <w:spacing w:line="480" w:lineRule="auto"/>
         <w:rPr>
           <w:rFonts w:ascii="Times New Roman" w:hAnsi="Times New Roman" w:cs="Times New Roman"/>
+          <w:b/>
+          <w:bCs/>
           <w:sz w:val="24"/>
           <w:szCs w:val="24"/>
         </w:rPr>
       </w:pPr>
       <w:r>
         <w:rPr>
-          <w:rFonts w:ascii="Times New Roman" w:hAnsi="Times New Roman" w:cs="Times New Roman" w:hint="eastAsia"/>
-          <w:sz w:val="24"/>
-          <w:szCs w:val="24"/>
-        </w:rPr>
-        <w:t>It is intriguing to investigate</w:t>
-      </w:r>
-      <w:r>
-        <w:rPr>
-          <w:rFonts w:ascii="Times New Roman" w:hAnsi="Times New Roman" w:cs="Times New Roman"/>
-          <w:sz w:val="24"/>
-          <w:szCs w:val="24"/>
-        </w:rPr>
-        <w:t xml:space="preserve"> whether mutational processes, as represented by mutational signatures, exhibit gender-specific patterns. </w:t>
-      </w:r>
-      <w:r>
-        <w:rPr>
-          <w:rFonts w:ascii="Times New Roman" w:hAnsi="Times New Roman" w:cs="Times New Roman" w:hint="eastAsia"/>
-          <w:sz w:val="24"/>
-          <w:szCs w:val="24"/>
-        </w:rPr>
-        <w:t>We firstly exclude the samples with</w:t>
-      </w:r>
-      <w:r>
-        <w:rPr>
-          <w:rFonts w:ascii="Times New Roman" w:hAnsi="Times New Roman" w:cs="Times New Roman" w:hint="eastAsia"/>
-          <w:sz w:val="24"/>
-          <w:szCs w:val="24"/>
-        </w:rPr>
-        <w:t xml:space="preserve"> strong</w:t>
-      </w:r>
-      <w:r>
-        <w:rPr>
-          <w:rFonts w:ascii="Times New Roman" w:hAnsi="Times New Roman" w:cs="Times New Roman" w:hint="eastAsia"/>
-          <w:sz w:val="24"/>
-          <w:szCs w:val="24"/>
-        </w:rPr>
-        <w:t xml:space="preserve"> gender </w:t>
-      </w:r>
-      <w:r>
-        <w:rPr>
-          <w:rFonts w:ascii="Times New Roman" w:hAnsi="Times New Roman" w:cs="Times New Roman"/>
-          <w:sz w:val="24"/>
-          <w:szCs w:val="24"/>
-        </w:rPr>
-        <w:t>characteristic</w:t>
-      </w:r>
-      <w:r>
-        <w:rPr>
-          <w:rFonts w:ascii="Times New Roman" w:hAnsi="Times New Roman" w:cs="Times New Roman" w:hint="eastAsia"/>
-          <w:sz w:val="24"/>
-          <w:szCs w:val="24"/>
-        </w:rPr>
-        <w:t xml:space="preserve"> </w:t>
-      </w:r>
-      <w:r>
-        <w:rPr>
-          <w:rFonts w:ascii="Times New Roman" w:hAnsi="Times New Roman" w:cs="Times New Roman" w:hint="eastAsia"/>
-          <w:sz w:val="24"/>
-          <w:szCs w:val="24"/>
-        </w:rPr>
-        <w:t>including</w:t>
-      </w:r>
-      <w:r>
-        <w:rPr>
-          <w:rFonts w:ascii="Times New Roman" w:hAnsi="Times New Roman" w:cs="Times New Roman" w:hint="eastAsia"/>
-          <w:sz w:val="24"/>
-          <w:szCs w:val="24"/>
-        </w:rPr>
-        <w:t xml:space="preserve"> prostate cancer (only in males)</w:t>
-      </w:r>
-      <w:r>
-        <w:rPr>
-          <w:rFonts w:ascii="Times New Roman" w:hAnsi="Times New Roman" w:cs="Times New Roman" w:hint="eastAsia"/>
-          <w:sz w:val="24"/>
-          <w:szCs w:val="24"/>
-        </w:rPr>
-        <w:t xml:space="preserve">, </w:t>
-      </w:r>
-      <w:r>
-        <w:rPr>
-          <w:rFonts w:ascii="Times New Roman" w:hAnsi="Times New Roman" w:cs="Times New Roman" w:hint="eastAsia"/>
-          <w:sz w:val="24"/>
-          <w:szCs w:val="24"/>
-        </w:rPr>
-        <w:t>uterus</w:t>
-      </w:r>
-      <w:r>
-        <w:rPr>
-          <w:rFonts w:ascii="Times New Roman" w:hAnsi="Times New Roman" w:cs="Times New Roman" w:hint="eastAsia"/>
-          <w:sz w:val="24"/>
-          <w:szCs w:val="24"/>
-        </w:rPr>
-        <w:t xml:space="preserve"> cancer, </w:t>
-      </w:r>
-      <w:r>
-        <w:rPr>
-          <w:rFonts w:ascii="Times New Roman" w:hAnsi="Times New Roman" w:cs="Times New Roman" w:hint="eastAsia"/>
-          <w:sz w:val="24"/>
-          <w:szCs w:val="24"/>
-        </w:rPr>
-        <w:t>breast</w:t>
-      </w:r>
-      <w:r>
-        <w:rPr>
-          <w:rFonts w:ascii="Times New Roman" w:hAnsi="Times New Roman" w:cs="Times New Roman" w:hint="eastAsia"/>
-          <w:sz w:val="24"/>
-          <w:szCs w:val="24"/>
-        </w:rPr>
-        <w:t xml:space="preserve"> cancer and</w:t>
-      </w:r>
-      <w:r>
-        <w:rPr>
-          <w:rFonts w:ascii="Times New Roman" w:hAnsi="Times New Roman" w:cs="Times New Roman" w:hint="eastAsia"/>
-          <w:sz w:val="24"/>
-          <w:szCs w:val="24"/>
-        </w:rPr>
-        <w:t xml:space="preserve"> </w:t>
-      </w:r>
-      <w:r>
-        <w:rPr>
-          <w:rFonts w:ascii="Times New Roman" w:hAnsi="Times New Roman" w:cs="Times New Roman" w:hint="eastAsia"/>
-          <w:sz w:val="24"/>
-          <w:szCs w:val="24"/>
-        </w:rPr>
-        <w:t>ovary</w:t>
-      </w:r>
-      <w:r>
-        <w:rPr>
-          <w:rFonts w:ascii="Times New Roman" w:hAnsi="Times New Roman" w:cs="Times New Roman" w:hint="eastAsia"/>
-          <w:sz w:val="24"/>
-          <w:szCs w:val="24"/>
-        </w:rPr>
-        <w:t xml:space="preserve"> cancer (only in females)</w:t>
-      </w:r>
-      <w:r>
-        <w:rPr>
-          <w:rFonts w:ascii="Times New Roman" w:hAnsi="Times New Roman" w:cs="Times New Roman" w:hint="eastAsia"/>
-          <w:sz w:val="24"/>
-          <w:szCs w:val="24"/>
-        </w:rPr>
-        <w:t>. To</w:t>
-      </w:r>
-      <w:r>
-        <w:rPr>
-          <w:rFonts w:ascii="Times New Roman" w:hAnsi="Times New Roman" w:cs="Times New Roman" w:hint="eastAsia"/>
-          <w:sz w:val="24"/>
-          <w:szCs w:val="24"/>
-        </w:rPr>
-        <w:t xml:space="preserve"> </w:t>
-      </w:r>
-      <w:r>
-        <w:rPr>
-          <w:rFonts w:ascii="Times New Roman" w:hAnsi="Times New Roman" w:cs="Times New Roman"/>
-          <w:sz w:val="24"/>
-          <w:szCs w:val="24"/>
-        </w:rPr>
-        <w:t xml:space="preserve">assess gender-specific prevalence of mutational signatures, we employed Fisher's Exact Test. From a total of 5,000 patients with available gender data, we identified </w:t>
-      </w:r>
-      <w:r>
-        <w:rPr>
-          <w:rFonts w:ascii="Times New Roman" w:hAnsi="Times New Roman" w:cs="Times New Roman" w:hint="eastAsia"/>
-          <w:sz w:val="24"/>
-          <w:szCs w:val="24"/>
-        </w:rPr>
-        <w:t>7</w:t>
-      </w:r>
-      <w:r>
-        <w:rPr>
-          <w:rFonts w:ascii="Times New Roman" w:hAnsi="Times New Roman" w:cs="Times New Roman"/>
-          <w:sz w:val="24"/>
-          <w:szCs w:val="24"/>
-        </w:rPr>
-        <w:t xml:space="preserve"> signatures demonstrating significant gender-specific associations: 6 signatures (</w:t>
-      </w:r>
-      <w:r>
-        <w:rPr>
-          <w:rFonts w:ascii="Times New Roman" w:hAnsi="Times New Roman" w:cs="Times New Roman" w:hint="eastAsia"/>
-          <w:sz w:val="24"/>
-          <w:szCs w:val="24"/>
-        </w:rPr>
-        <w:t xml:space="preserve">C_ID3, </w:t>
-      </w:r>
-      <w:r>
-        <w:rPr>
-          <w:rFonts w:ascii="Times New Roman" w:hAnsi="Times New Roman" w:cs="Times New Roman" w:hint="eastAsia"/>
-          <w:sz w:val="24"/>
-          <w:szCs w:val="24"/>
-        </w:rPr>
-        <w:t xml:space="preserve">C_ID5, </w:t>
-      </w:r>
-      <w:r>
-        <w:rPr>
-          <w:rFonts w:ascii="Times New Roman" w:hAnsi="Times New Roman" w:cs="Times New Roman" w:hint="eastAsia"/>
-          <w:sz w:val="24"/>
-          <w:szCs w:val="24"/>
-        </w:rPr>
-        <w:t>C_ID</w:t>
-      </w:r>
-      <w:r>
-        <w:rPr>
-          <w:rFonts w:ascii="Times New Roman" w:hAnsi="Times New Roman" w:cs="Times New Roman" w:hint="eastAsia"/>
-          <w:sz w:val="24"/>
-          <w:szCs w:val="24"/>
-        </w:rPr>
-        <w:t>8, H_ID25</w:t>
-      </w:r>
-      <w:r>
-        <w:rPr>
-          <w:rFonts w:ascii="Times New Roman" w:hAnsi="Times New Roman" w:cs="Times New Roman" w:hint="eastAsia"/>
-          <w:sz w:val="24"/>
-          <w:szCs w:val="24"/>
-        </w:rPr>
-        <w:t xml:space="preserve">, </w:t>
-      </w:r>
-      <w:r>
-        <w:rPr>
-          <w:rFonts w:ascii="Times New Roman" w:hAnsi="Times New Roman" w:cs="Times New Roman" w:hint="eastAsia"/>
-          <w:sz w:val="24"/>
-          <w:szCs w:val="24"/>
-        </w:rPr>
-        <w:t>C_ID13</w:t>
-      </w:r>
-      <w:r>
-        <w:rPr>
-          <w:rFonts w:ascii="Times New Roman" w:hAnsi="Times New Roman" w:cs="Times New Roman" w:hint="eastAsia"/>
-          <w:sz w:val="24"/>
-          <w:szCs w:val="24"/>
-        </w:rPr>
-        <w:t xml:space="preserve"> and</w:t>
-      </w:r>
-      <w:r>
-        <w:rPr>
-          <w:rFonts w:ascii="Times New Roman" w:hAnsi="Times New Roman" w:cs="Times New Roman" w:hint="eastAsia"/>
-          <w:sz w:val="24"/>
-          <w:szCs w:val="24"/>
-        </w:rPr>
-        <w:t xml:space="preserve"> H_ID30</w:t>
-      </w:r>
-      <w:r>
-        <w:rPr>
-          <w:rFonts w:ascii="Times New Roman" w:hAnsi="Times New Roman" w:cs="Times New Roman"/>
-          <w:sz w:val="24"/>
-          <w:szCs w:val="24"/>
-        </w:rPr>
-        <w:t xml:space="preserve">) showed a significant prevalence in </w:t>
-      </w:r>
-      <w:r>
-        <w:rPr>
-          <w:rFonts w:ascii="Times New Roman" w:hAnsi="Times New Roman" w:cs="Times New Roman" w:hint="eastAsia"/>
-          <w:sz w:val="24"/>
-          <w:szCs w:val="24"/>
-        </w:rPr>
-        <w:t>male</w:t>
-      </w:r>
-      <w:r>
-        <w:rPr>
-          <w:rFonts w:ascii="Times New Roman" w:hAnsi="Times New Roman" w:cs="Times New Roman"/>
-          <w:sz w:val="24"/>
-          <w:szCs w:val="24"/>
-        </w:rPr>
-        <w:t xml:space="preserve"> patients. Conversely, </w:t>
-      </w:r>
-      <w:r>
-        <w:rPr>
-          <w:rFonts w:ascii="Times New Roman" w:hAnsi="Times New Roman" w:cs="Times New Roman" w:hint="eastAsia"/>
-          <w:sz w:val="24"/>
-          <w:szCs w:val="24"/>
-        </w:rPr>
-        <w:t>only 1 signature (</w:t>
-      </w:r>
-      <w:r>
-        <w:rPr>
-          <w:rFonts w:ascii="Times New Roman" w:hAnsi="Times New Roman" w:cs="Times New Roman" w:hint="eastAsia"/>
-          <w:sz w:val="24"/>
-          <w:szCs w:val="24"/>
-        </w:rPr>
-        <w:t>C_ID12</w:t>
-      </w:r>
-      <w:r>
-        <w:rPr>
-          <w:rFonts w:ascii="Times New Roman" w:hAnsi="Times New Roman" w:cs="Times New Roman" w:hint="eastAsia"/>
-          <w:sz w:val="24"/>
-          <w:szCs w:val="24"/>
-        </w:rPr>
-        <w:t>)</w:t>
-      </w:r>
-      <w:r>
-        <w:rPr>
-          <w:rFonts w:ascii="Times New Roman" w:hAnsi="Times New Roman" w:cs="Times New Roman"/>
-          <w:sz w:val="24"/>
-          <w:szCs w:val="24"/>
-        </w:rPr>
-        <w:t xml:space="preserve"> </w:t>
-      </w:r>
-      <w:r>
-        <w:rPr>
-          <w:rFonts w:ascii="Times New Roman" w:hAnsi="Times New Roman" w:cs="Times New Roman" w:hint="eastAsia"/>
-          <w:sz w:val="24"/>
-          <w:szCs w:val="24"/>
-        </w:rPr>
-        <w:t>was</w:t>
-      </w:r>
-      <w:r>
-        <w:rPr>
-          <w:rFonts w:ascii="Times New Roman" w:hAnsi="Times New Roman" w:cs="Times New Roman"/>
-          <w:sz w:val="24"/>
-          <w:szCs w:val="24"/>
-        </w:rPr>
-        <w:t xml:space="preserve"> more commonly observed in </w:t>
-      </w:r>
-      <w:r>
-        <w:rPr>
-          <w:rFonts w:ascii="Times New Roman" w:hAnsi="Times New Roman" w:cs="Times New Roman" w:hint="eastAsia"/>
-          <w:sz w:val="24"/>
-          <w:szCs w:val="24"/>
-        </w:rPr>
-        <w:t>fe</w:t>
-      </w:r>
-      <w:r>
-        <w:rPr>
-          <w:rFonts w:ascii="Times New Roman" w:hAnsi="Times New Roman" w:cs="Times New Roman"/>
-          <w:sz w:val="24"/>
-          <w:szCs w:val="24"/>
-        </w:rPr>
-        <w:t xml:space="preserve">male patients (Figure </w:t>
-      </w:r>
-      <w:r>
-        <w:rPr>
-          <w:rFonts w:ascii="Times New Roman" w:hAnsi="Times New Roman" w:cs="Times New Roman" w:hint="eastAsia"/>
-          <w:sz w:val="24"/>
-          <w:szCs w:val="24"/>
-        </w:rPr>
-        <w:t>8A</w:t>
-      </w:r>
-      <w:r>
-        <w:rPr>
-          <w:rFonts w:ascii="Times New Roman" w:hAnsi="Times New Roman" w:cs="Times New Roman"/>
-          <w:sz w:val="24"/>
-          <w:szCs w:val="24"/>
-        </w:rPr>
-        <w:t xml:space="preserve">). Some of the observations can be explained biologically, </w:t>
-      </w:r>
-      <w:r>
-        <w:rPr>
-          <w:rFonts w:ascii="Times New Roman" w:hAnsi="Times New Roman" w:cs="Times New Roman" w:hint="eastAsia"/>
-          <w:sz w:val="24"/>
-          <w:szCs w:val="24"/>
-        </w:rPr>
-        <w:t xml:space="preserve">for example, </w:t>
-      </w:r>
-      <w:r>
-        <w:rPr>
-          <w:rFonts w:ascii="Times New Roman" w:hAnsi="Times New Roman" w:cs="Times New Roman"/>
-          <w:sz w:val="24"/>
-          <w:szCs w:val="24"/>
-        </w:rPr>
-        <w:t>C_ID3 is associated with tobacco smoking which has a higher proportion of male patients.</w:t>
-      </w:r>
-      <w:r>
-        <w:rPr>
-          <w:rFonts w:ascii="Times New Roman" w:hAnsi="Times New Roman" w:cs="Times New Roman" w:hint="eastAsia"/>
-          <w:sz w:val="24"/>
-          <w:szCs w:val="24"/>
-        </w:rPr>
-        <w:t xml:space="preserve"> </w:t>
+          <w:rFonts w:ascii="Times New Roman" w:hAnsi="Times New Roman" w:cs="Times New Roman"/>
+          <w:b/>
+          <w:bCs/>
+          <w:sz w:val="24"/>
+          <w:szCs w:val="24"/>
+        </w:rPr>
+        <w:t>Signature attributions to cancer genes</w:t>
       </w:r>
     </w:p>
     <w:p>
@@ -5089,8 +5359,6 @@
         <w:spacing w:line="480" w:lineRule="auto"/>
         <w:rPr>
           <w:rFonts w:ascii="Times New Roman" w:hAnsi="Times New Roman" w:cs="Times New Roman"/>
-          <w:b/>
-          <w:bCs/>
           <w:sz w:val="24"/>
           <w:szCs w:val="24"/>
         </w:rPr>
@@ -5098,12 +5366,193 @@
       <w:r>
         <w:rPr>
           <w:rFonts w:ascii="Times New Roman" w:hAnsi="Times New Roman" w:cs="Times New Roman"/>
-          <w:b/>
-          <w:bCs/>
-          <w:sz w:val="24"/>
-          <w:szCs w:val="24"/>
-        </w:rPr>
-        <w:t>Signature attributions to cancer genes</w:t>
+          <w:sz w:val="24"/>
+          <w:szCs w:val="24"/>
+        </w:rPr>
+        <w:t>We examined the contribution of mutational signatures to indels in cancer genes, focusing on 581 Tier 1 genes from the Cancer Gene Census</w:t>
+      </w:r>
+      <w:r>
+        <w:rPr>
+          <w:rFonts w:ascii="Times New Roman" w:hAnsi="Times New Roman" w:cs="Times New Roman" w:hint="eastAsia"/>
+          <w:sz w:val="24"/>
+          <w:szCs w:val="24"/>
+        </w:rPr>
+        <w:t xml:space="preserve"> </w:t>
+      </w:r>
+      <w:r>
+        <w:rPr>
+          <w:rFonts w:ascii="Times New Roman" w:hAnsi="Times New Roman" w:cs="Times New Roman"/>
+          <w:sz w:val="24"/>
+          <w:szCs w:val="24"/>
+        </w:rPr>
+        <w:fldChar w:fldCharType="begin"/>
+      </w:r>
+      <w:r>
+        <w:rPr>
+          <w:rFonts w:ascii="Times New Roman" w:hAnsi="Times New Roman" w:cs="Times New Roman"/>
+          <w:sz w:val="24"/>
+          <w:szCs w:val="24"/>
+        </w:rPr>
+        <w:instrText xml:space="preserve"> ADDIN ZOTERO_ITEM CSL_CITATION {"citationID":"aCHZeYAR","properties":{"formattedCitation":"(Sondka et al. 2018)","plainCitation":"(Sondka et al. 2018)","noteIndex":0},"citationItems":[{"id":701,"uris":["http://zotero.org/users/14858941/items/2XH4ZMIK"],"itemData":{"id":701,"type":"article-journal","abstract":"The Catalogue of Somatic Mutations in Cancer (COSMIC) Cancer Gene Census (CGC) is an expert-curated description of the genes driving human cancer that is used as a standard in cancer genetics across basic research, medical reporting and pharmaceutical development. After a major expansion and complete re-evaluation, the 2018 CGC describes in detail the effect of 719 cancer-driving genes. The recent expansion includes functional and mechanistic descriptions of how each gene contributes to disease generation in terms of the key cancer hallmarks and the impact of mutations on gene and protein function. These functional characteristics depict the extraordinary complexity of cancer biology and suggest multiple cancer-related functions for many genes, which are often highly tissue-dependent or tumour stage-dependent. The 2018 CGC encompasses a second tier, describing an expanding list of genes (currently 145) from more recent cancer studies that show supportive but less detailed indications of a role in cancer.","container-title":"Nature Reviews Cancer","DOI":"10.1038/s41568-018-0060-1","ISSN":"14741768","issue":"11","note":"PMID: 30293088\npublisher: Nature Publishing Group","page":"696-705","title":"The COSMIC Cancer Gene Census: describing genetic dysfunction across all human cancers","volume":"18","author":[{"family":"Sondka","given":"Zbyslaw"},{"family":"Bamford","given":"Sally"},{"family":"Cole","given":"Charlotte G."},{"family":"Ward","given":"Sari A."},{"family":"Dunham","given":"Ian"},{"family":"Forbes","given":"Simon A."}],"issued":{"date-parts":[["2018",11,1]]}}}],"schema":"https://github.com/citation-style-language/schema/raw/master/csl-citation.json"} </w:instrText>
+      </w:r>
+      <w:r>
+        <w:rPr>
+          <w:rFonts w:ascii="Times New Roman" w:hAnsi="Times New Roman" w:cs="Times New Roman"/>
+          <w:sz w:val="24"/>
+          <w:szCs w:val="24"/>
+        </w:rPr>
+        <w:fldChar w:fldCharType="separate"/>
+      </w:r>
+      <w:r>
+        <w:rPr>
+          <w:rFonts w:ascii="Times New Roman" w:hAnsi="Times New Roman" w:cs="Times New Roman"/>
+          <w:sz w:val="24"/>
+        </w:rPr>
+        <w:t>(Sondka et al. 2018)</w:t>
+      </w:r>
+      <w:r>
+        <w:rPr>
+          <w:rFonts w:ascii="Times New Roman" w:hAnsi="Times New Roman" w:cs="Times New Roman"/>
+          <w:sz w:val="24"/>
+          <w:szCs w:val="24"/>
+        </w:rPr>
+        <w:fldChar w:fldCharType="end"/>
+      </w:r>
+      <w:r>
+        <w:rPr>
+          <w:rFonts w:ascii="Times New Roman" w:hAnsi="Times New Roman" w:cs="Times New Roman"/>
+          <w:sz w:val="24"/>
+          <w:szCs w:val="24"/>
+        </w:rPr>
+        <w:t>.</w:t>
+      </w:r>
+      <w:r>
+        <w:rPr>
+          <w:rFonts w:ascii="Times New Roman" w:hAnsi="Times New Roman" w:cs="Times New Roman"/>
+          <w:sz w:val="24"/>
+          <w:szCs w:val="24"/>
+        </w:rPr>
+        <w:t xml:space="preserve"> We excluded DEL:1:T:5+ and INS:1:T:5+ from our analysis, as these indels are primarily contributed by C_ID1 and C_ID2, and single-base thymine insertions/deletions in poly-T regions rarely have significant </w:t>
+      </w:r>
+      <w:r>
+        <w:rPr>
+          <w:rFonts w:ascii="Times New Roman" w:hAnsi="Times New Roman" w:cs="Times New Roman"/>
+          <w:sz w:val="24"/>
+          <w:szCs w:val="24"/>
+        </w:rPr>
+        <w:lastRenderedPageBreak/>
+        <w:t xml:space="preserve">biological impacts. The genes most frequently affected by insertions were CAMTA1, ERBB4, FHIT, FOXP1, LPP, LRP1B, NRG1, PRDM16, PTPRT, and RUNX1. Several signatures with known causes contribute to these insertions, including DNA replication slippage, defective MMR, defective HR DNA damage repair, and UV exposure. Deletions most frequently affected CAMTA1, CUX1, ERBB4, FHIT, FOXP1, GPHN, LPP, LRP1B, NRG1, and PRDM16 (Figure </w:t>
+      </w:r>
+      <w:r>
+        <w:rPr>
+          <w:rFonts w:ascii="Times New Roman" w:hAnsi="Times New Roman" w:cs="Times New Roman" w:hint="eastAsia"/>
+          <w:sz w:val="24"/>
+          <w:szCs w:val="24"/>
+        </w:rPr>
+        <w:t>8B</w:t>
+      </w:r>
+      <w:r>
+        <w:rPr>
+          <w:rFonts w:ascii="Times New Roman" w:hAnsi="Times New Roman" w:cs="Times New Roman"/>
+          <w:sz w:val="24"/>
+          <w:szCs w:val="24"/>
+        </w:rPr>
+        <w:t>).</w:t>
+      </w:r>
+      <w:r>
+        <w:rPr>
+          <w:rFonts w:ascii="Times New Roman" w:hAnsi="Times New Roman" w:cs="Times New Roman"/>
+          <w:sz w:val="24"/>
+          <w:szCs w:val="24"/>
+        </w:rPr>
+        <w:t xml:space="preserve"> These deletions are primarily caused by DNA replication slippage and defective MMR. Notably, the tobacco smoking signature (C_ID3) contributes to nearly 50% of cytosine</w:t>
+      </w:r>
+      <w:r>
+        <w:rPr>
+          <w:rFonts w:ascii="Times New Roman" w:hAnsi="Times New Roman" w:cs="Times New Roman" w:hint="eastAsia"/>
+          <w:sz w:val="24"/>
+          <w:szCs w:val="24"/>
+        </w:rPr>
+        <w:t>-</w:t>
+      </w:r>
+      <w:r>
+        <w:rPr>
+          <w:rFonts w:ascii="Times New Roman" w:hAnsi="Times New Roman" w:cs="Times New Roman"/>
+          <w:sz w:val="24"/>
+          <w:szCs w:val="24"/>
+        </w:rPr>
+        <w:t>deletions and thymine</w:t>
+      </w:r>
+      <w:r>
+        <w:rPr>
+          <w:rFonts w:ascii="Times New Roman" w:hAnsi="Times New Roman" w:cs="Times New Roman" w:hint="eastAsia"/>
+          <w:sz w:val="24"/>
+          <w:szCs w:val="24"/>
+        </w:rPr>
+        <w:t>-</w:t>
+      </w:r>
+      <w:r>
+        <w:rPr>
+          <w:rFonts w:ascii="Times New Roman" w:hAnsi="Times New Roman" w:cs="Times New Roman"/>
+          <w:sz w:val="24"/>
+          <w:szCs w:val="24"/>
+        </w:rPr>
+        <w:t>insertions in LRP1B. Previous research has linked LRP1B mutations to lung cancer pathogenesis</w:t>
+      </w:r>
+      <w:r>
+        <w:rPr>
+          <w:rFonts w:ascii="Times New Roman" w:hAnsi="Times New Roman" w:cs="Times New Roman" w:hint="eastAsia"/>
+          <w:sz w:val="24"/>
+          <w:szCs w:val="24"/>
+        </w:rPr>
+        <w:t xml:space="preserve"> </w:t>
+      </w:r>
+      <w:r>
+        <w:rPr>
+          <w:rFonts w:ascii="Times New Roman" w:hAnsi="Times New Roman" w:cs="Times New Roman"/>
+          <w:sz w:val="24"/>
+          <w:szCs w:val="24"/>
+        </w:rPr>
+        <w:fldChar w:fldCharType="begin"/>
+      </w:r>
+      <w:r>
+        <w:rPr>
+          <w:rFonts w:ascii="Times New Roman" w:hAnsi="Times New Roman" w:cs="Times New Roman"/>
+          <w:sz w:val="24"/>
+          <w:szCs w:val="24"/>
+        </w:rPr>
+        <w:instrText xml:space="preserve"> ADDIN ZOTERO_ITEM CSL_CITATION {"citationID":"rhxOItnC","properties":{"formattedCitation":"(Ding et al. 2008)","plainCitation":"(Ding et al. 2008)","noteIndex":0},"citationItems":[{"id":689,"uris":["http://zotero.org/users/14858941/items/NK6X5F7U"],"itemData":{"id":689,"type":"article-journal","abstract":"Determining the genetic basis of cancer requires comprehensive analyses of large collections of histopathologically well-classified primary tumours. Here we report the results of a collaborative study to discover somatic mutations in 188 human lung adenocarcinomas. DNA sequencing of 623 genes with known or potential relationships to cancer revealed more than 1,000 somatic mutations across the samples. Our analysis identified 26 genes that are mutated at significantly high frequencies and thus are probably involved in carcinogenesis. The frequently mutated genes include tyrosine kinases, among them the EGFR homologue ERBB4; multiple ephrin receptor genes, notably EPHA3; vascular endothelial growth factor receptor KDR; and NTRK genes. These data provide evidence of somatic mutations in primary lung adenocarcinoma for several tumour suppressor genes involved in other cancers - including NF1, APC, RB1 and ATM - and for sequence changes in PTPRD as well as the frequently deleted gene LRP1B. The observed mutational profiles correlate with clinical features, smoking status and DNA repair defects. These results are reinforced by data integration including single nucleotide polymorphism array and gene expression array. Our findings shed further light on several important signalling pathways involved in lung adenocarcinoma, and suggest new molecular targets for treatment. ©2008 Macmillan Publishers Limited. All rights reserved.","container-title":"Nature","DOI":"10.1038/nature07423","ISSN":"14764687","issue":"7216","note":"PMID: 18948947\npublisher: Nature Publishing Group","page":"1069-1075","title":"Somatic mutations affect key pathways in lung adenocarcinoma","volume":"455","author":[{"family":"Ding","given":"Li"},{"family":"Getz","given":"Gad"},{"family":"Wheeler","given":"David A."},{"family":"Mardis","given":"Elaine R."},{"family":"McLellan","given":"Michael D."},{"family":"Cibulskis","given":"Kristian"},{"family":"Sougnez","given":"Carrie"},{"family":"Greulich","given":"Heidi"},{"family":"Muzny","given":"Donna M."},{"family":"Morgan","given":"Margaret B."},{"family":"Fulton","given":"Lucinda"},{"family":"Fulton","given":"Robert S."},{"family":"Zhang","given":"Qunyuan"},{"family":"Wendl","given":"Michael C."},{"family":"Lawrence","given":"Michael S."},{"family":"Larson","given":"David E."},{"family":"Chen","given":"Ken"},{"family":"Dooling","given":"David J."},{"family":"Sabo","given":"Aniko"},{"family":"Hawes","given":"Alicia C."},{"family":"Shen","given":"Hua"},{"family":"Jhangiani","given":"Shalini N."},{"family":"Lewis","given":"Lora R."},{"family":"Hall","given":"Otis"},{"family":"Zhu","given":"Yiming"},{"family":"Mathew","given":"Tittu"},{"family":"Ren","given":"Yanru"},{"family":"Yao","given":"Jiqiang"},{"family":"Scherer","given":"Steven E."},{"family":"Clerc","given":"Kerstin"},{"family":"Metcalf","given":"Ginger A."},{"family":"Ng","given":"Brian"},{"family":"Milosavljevic","given":"Aleksandar"},{"family":"Gonzalez-Garay","given":"Manuel L."},{"family":"Osborne","given":"John R."},{"family":"Meyer","given":"Rick"},{"family":"Shi","given":"Xiaoqi"},{"family":"Tang","given":"Yuzhu"},{"family":"Koboldt","given":"Daniel C."},{"family":"Lin","given":"Ling"},{"family":"Abbott","given":"Rachel"},{"family":"Miner","given":"Tracie L."},{"family":"Pohl","given":"Craig"},{"family":"Fewell","given":"Ginger"},{"family":"Haipek","given":"Carrie"},{"family":"Schmidt","given":"Heather"},{"family":"Dunford-Shore","given":"Brian H."},{"family":"Kraja","given":"Aldi"},{"family":"Crosby","given":"Seth D."},{"family":"Sawyer","given":"Christopher S."},{"family":"Vickery","given":"Tammi"},{"family":"Sander","given":"Sacha"},{"family":"Robinson","given":"Jody"},{"family":"Winckler","given":"Wendy"},{"family":"Baldwin","given":"Jennifer"},{"family":"Chirieac","given":"Lucian R."},{"family":"Dutt","given":"Amit"},{"family":"Fennell","given":"Tim"},{"family":"Hanna","given":"Megan"},{"family":"Johnson","given":"Bruce E."},{"family":"Onofrio","given":"Robert C."},{"family":"Thomas","given":"Roman K."},{"family":"Tonon","given":"Giovanni"},{"family":"Weir","given":"Barbara A."},{"family":"Zhao","given":"Xiaojun"},{"family":"Ziaugra","given":"Liuda"},{"family":"Zody","given":"Michael C."},{"family":"Giordano","given":"Thomas"},{"family":"Orringer","given":"Mark B."},{"family":"Roth","given":"Jack A."},{"family":"Spitz","given":"Margaret R."},{"family":"Wistuba","given":"Ignacio I."},{"family":"Ozenberger","given":"Bradley"},{"family":"Good","given":"Peter J."},{"family":"Chang","given":"Andrew C."},{"family":"Beer","given":"David G."},{"family":"Watson","given":"Mark A."},{"family":"Ladanyi","given":"Marc"},{"family":"Broderick","given":"Stephen"},{"family":"Yoshizawa","given":"Akihiko"},{"family":"Travis","given":"William D."},{"family":"Pao","given":"William"},{"family":"Province","given":"Michael A."},{"family":"Weinstock","given":"George M."},{"family":"Varmus","given":"Harold E."},{"family":"Gabriel","given":"Stacey B."},{"family":"Lander","given":"Eric S."},{"family":"Gibbs","given":"Richard A."},{"family":"Meyerson","given":"Matthew"},{"family":"Wilson","given":"Richard K."}],"issued":{"date-parts":[["2008",10,23]]}}}],"schema":"https://github.com/citation-style-language/schema/raw/master/csl-citation.json"} </w:instrText>
+      </w:r>
+      <w:r>
+        <w:rPr>
+          <w:rFonts w:ascii="Times New Roman" w:hAnsi="Times New Roman" w:cs="Times New Roman"/>
+          <w:sz w:val="24"/>
+          <w:szCs w:val="24"/>
+        </w:rPr>
+        <w:fldChar w:fldCharType="separate"/>
+      </w:r>
+      <w:r>
+        <w:rPr>
+          <w:rFonts w:ascii="Times New Roman" w:hAnsi="Times New Roman" w:cs="Times New Roman"/>
+          <w:sz w:val="24"/>
+        </w:rPr>
+        <w:t>(Ding et al. 2008)</w:t>
+      </w:r>
+      <w:r>
+        <w:rPr>
+          <w:rFonts w:ascii="Times New Roman" w:hAnsi="Times New Roman" w:cs="Times New Roman"/>
+          <w:sz w:val="24"/>
+          <w:szCs w:val="24"/>
+        </w:rPr>
+        <w:fldChar w:fldCharType="end"/>
+      </w:r>
+      <w:r>
+        <w:rPr>
+          <w:rFonts w:ascii="Times New Roman" w:hAnsi="Times New Roman" w:cs="Times New Roman"/>
+          <w:sz w:val="24"/>
+          <w:szCs w:val="24"/>
+        </w:rPr>
+        <w:t>. Our analysis potentially uncovers the mutational processes responsible for LRP1B mutations.</w:t>
       </w:r>
     </w:p>
     <w:p>
@@ -5111,6 +5560,8 @@
         <w:spacing w:line="480" w:lineRule="auto"/>
         <w:rPr>
           <w:rFonts w:ascii="Times New Roman" w:hAnsi="Times New Roman" w:cs="Times New Roman"/>
+          <w:b/>
+          <w:bCs/>
           <w:sz w:val="24"/>
           <w:szCs w:val="24"/>
         </w:rPr>
@@ -5118,193 +5569,12 @@
       <w:r>
         <w:rPr>
           <w:rFonts w:ascii="Times New Roman" w:hAnsi="Times New Roman" w:cs="Times New Roman"/>
-          <w:sz w:val="24"/>
-          <w:szCs w:val="24"/>
-        </w:rPr>
-        <w:t>We examined the contribution of mutational signatures to indels in cancer genes, focusing on 581 Tier 1 genes from the Cancer Gene Census</w:t>
-      </w:r>
-      <w:r>
-        <w:rPr>
-          <w:rFonts w:ascii="Times New Roman" w:hAnsi="Times New Roman" w:cs="Times New Roman" w:hint="eastAsia"/>
-          <w:sz w:val="24"/>
-          <w:szCs w:val="24"/>
-        </w:rPr>
-        <w:t xml:space="preserve"> </w:t>
-      </w:r>
-      <w:r>
-        <w:rPr>
-          <w:rFonts w:ascii="Times New Roman" w:hAnsi="Times New Roman" w:cs="Times New Roman"/>
-          <w:sz w:val="24"/>
-          <w:szCs w:val="24"/>
-        </w:rPr>
-        <w:fldChar w:fldCharType="begin"/>
-      </w:r>
-      <w:r>
-        <w:rPr>
-          <w:rFonts w:ascii="Times New Roman" w:hAnsi="Times New Roman" w:cs="Times New Roman"/>
-          <w:sz w:val="24"/>
-          <w:szCs w:val="24"/>
-        </w:rPr>
-        <w:instrText xml:space="preserve"> ADDIN ZOTERO_ITEM CSL_CITATION {"citationID":"aCHZeYAR","properties":{"formattedCitation":"(Sondka et al. 2018)","plainCitation":"(Sondka et al. 2018)","noteIndex":0},"citationItems":[{"id":701,"uris":["http://zotero.org/users/14858941/items/2XH4ZMIK"],"itemData":{"id":701,"type":"article-journal","abstract":"The Catalogue of Somatic Mutations in Cancer (COSMIC) Cancer Gene Census (CGC) is an expert-curated description of the genes driving human cancer that is used as a standard in cancer genetics across basic research, medical reporting and pharmaceutical development. After a major expansion and complete re-evaluation, the 2018 CGC describes in detail the effect of 719 cancer-driving genes. The recent expansion includes functional and mechanistic descriptions of how each gene contributes to disease generation in terms of the key cancer hallmarks and the impact of mutations on gene and protein function. These functional characteristics depict the extraordinary complexity of cancer biology and suggest multiple cancer-related functions for many genes, which are often highly tissue-dependent or tumour stage-dependent. The 2018 CGC encompasses a second tier, describing an expanding list of genes (currently 145) from more recent cancer studies that show supportive but less detailed indications of a role in cancer.","container-title":"Nature Reviews Cancer","DOI":"10.1038/s41568-018-0060-1","ISSN":"14741768","issue":"11","note":"PMID: 30293088\npublisher: Nature Publishing Group","page":"696-705","title":"The COSMIC Cancer Gene Census: describing genetic dysfunction across all human cancers","volume":"18","author":[{"family":"Sondka","given":"Zbyslaw"},{"family":"Bamford","given":"Sally"},{"family":"Cole","given":"Charlotte G."},{"family":"Ward","given":"Sari A."},{"family":"Dunham","given":"Ian"},{"family":"Forbes","given":"Simon A."}],"issued":{"date-parts":[["2018",11,1]]}}}],"schema":"https://github.com/citation-style-language/schema/raw/master/csl-citation.json"} </w:instrText>
-      </w:r>
-      <w:r>
-        <w:rPr>
-          <w:rFonts w:ascii="Times New Roman" w:hAnsi="Times New Roman" w:cs="Times New Roman"/>
-          <w:sz w:val="24"/>
-          <w:szCs w:val="24"/>
-        </w:rPr>
-        <w:fldChar w:fldCharType="separate"/>
-      </w:r>
-      <w:r>
-        <w:rPr>
-          <w:rFonts w:ascii="Times New Roman" w:hAnsi="Times New Roman" w:cs="Times New Roman"/>
-          <w:sz w:val="24"/>
-        </w:rPr>
-        <w:t>(Sondka et al. 2018)</w:t>
-      </w:r>
-      <w:r>
-        <w:rPr>
-          <w:rFonts w:ascii="Times New Roman" w:hAnsi="Times New Roman" w:cs="Times New Roman"/>
-          <w:sz w:val="24"/>
-          <w:szCs w:val="24"/>
-        </w:rPr>
-        <w:fldChar w:fldCharType="end"/>
-      </w:r>
-      <w:r>
-        <w:rPr>
-          <w:rFonts w:ascii="Times New Roman" w:hAnsi="Times New Roman" w:cs="Times New Roman"/>
-          <w:sz w:val="24"/>
-          <w:szCs w:val="24"/>
-        </w:rPr>
-        <w:t>.</w:t>
-      </w:r>
-      <w:r>
-        <w:rPr>
-          <w:rFonts w:ascii="Times New Roman" w:hAnsi="Times New Roman" w:cs="Times New Roman"/>
-          <w:sz w:val="24"/>
-          <w:szCs w:val="24"/>
-        </w:rPr>
-        <w:t xml:space="preserve"> We excluded DEL:1:T:5+ and INS:1:T:5+ from our analysis, as these indels are primarily contributed by C_ID1 and C_ID2, and single-base thymine insertions/deletions in poly-T regions rarely have significant biological impacts. The genes most frequently affected by insertions were CAMTA1, ERBB4, FHIT, FOXP1, LPP, LRP1B, NRG1, PRDM16, PTPRT, and RUNX1. Several signatures with </w:t>
-      </w:r>
-      <w:r>
-        <w:rPr>
-          <w:rFonts w:ascii="Times New Roman" w:hAnsi="Times New Roman" w:cs="Times New Roman"/>
-          <w:sz w:val="24"/>
-          <w:szCs w:val="24"/>
-        </w:rPr>
-        <w:lastRenderedPageBreak/>
-        <w:t xml:space="preserve">known causes contribute to these insertions, including DNA replication slippage, defective MMR, defective HR DNA damage repair, and UV exposure. Deletions most frequently affected CAMTA1, CUX1, ERBB4, FHIT, FOXP1, GPHN, LPP, LRP1B, NRG1, and PRDM16 (Figure </w:t>
-      </w:r>
-      <w:r>
-        <w:rPr>
-          <w:rFonts w:ascii="Times New Roman" w:hAnsi="Times New Roman" w:cs="Times New Roman" w:hint="eastAsia"/>
-          <w:sz w:val="24"/>
-          <w:szCs w:val="24"/>
-        </w:rPr>
-        <w:t>8B</w:t>
-      </w:r>
-      <w:r>
-        <w:rPr>
-          <w:rFonts w:ascii="Times New Roman" w:hAnsi="Times New Roman" w:cs="Times New Roman"/>
-          <w:sz w:val="24"/>
-          <w:szCs w:val="24"/>
-        </w:rPr>
-        <w:t>).</w:t>
-      </w:r>
-      <w:r>
-        <w:rPr>
-          <w:rFonts w:ascii="Times New Roman" w:hAnsi="Times New Roman" w:cs="Times New Roman"/>
-          <w:sz w:val="24"/>
-          <w:szCs w:val="24"/>
-        </w:rPr>
-        <w:t xml:space="preserve"> These deletions are primarily caused by DNA replication slippage and defective MMR. Notably, the tobacco smoking signature (C_ID3) contributes to nearly 50% of cytosine</w:t>
-      </w:r>
-      <w:r>
-        <w:rPr>
-          <w:rFonts w:ascii="Times New Roman" w:hAnsi="Times New Roman" w:cs="Times New Roman" w:hint="eastAsia"/>
-          <w:sz w:val="24"/>
-          <w:szCs w:val="24"/>
-        </w:rPr>
-        <w:t>-</w:t>
-      </w:r>
-      <w:r>
-        <w:rPr>
-          <w:rFonts w:ascii="Times New Roman" w:hAnsi="Times New Roman" w:cs="Times New Roman"/>
-          <w:sz w:val="24"/>
-          <w:szCs w:val="24"/>
-        </w:rPr>
-        <w:t>deletions and thymine</w:t>
-      </w:r>
-      <w:r>
-        <w:rPr>
-          <w:rFonts w:ascii="Times New Roman" w:hAnsi="Times New Roman" w:cs="Times New Roman" w:hint="eastAsia"/>
-          <w:sz w:val="24"/>
-          <w:szCs w:val="24"/>
-        </w:rPr>
-        <w:t>-</w:t>
-      </w:r>
-      <w:r>
-        <w:rPr>
-          <w:rFonts w:ascii="Times New Roman" w:hAnsi="Times New Roman" w:cs="Times New Roman"/>
-          <w:sz w:val="24"/>
-          <w:szCs w:val="24"/>
-        </w:rPr>
-        <w:t>insertions in LRP1B. Previous research has linked LRP1B mutations to lung cancer pathogenesis</w:t>
-      </w:r>
-      <w:r>
-        <w:rPr>
-          <w:rFonts w:ascii="Times New Roman" w:hAnsi="Times New Roman" w:cs="Times New Roman" w:hint="eastAsia"/>
-          <w:sz w:val="24"/>
-          <w:szCs w:val="24"/>
-        </w:rPr>
-        <w:t xml:space="preserve"> </w:t>
-      </w:r>
-      <w:r>
-        <w:rPr>
-          <w:rFonts w:ascii="Times New Roman" w:hAnsi="Times New Roman" w:cs="Times New Roman"/>
-          <w:sz w:val="24"/>
-          <w:szCs w:val="24"/>
-        </w:rPr>
-        <w:fldChar w:fldCharType="begin"/>
-      </w:r>
-      <w:r>
-        <w:rPr>
-          <w:rFonts w:ascii="Times New Roman" w:hAnsi="Times New Roman" w:cs="Times New Roman"/>
-          <w:sz w:val="24"/>
-          <w:szCs w:val="24"/>
-        </w:rPr>
-        <w:instrText xml:space="preserve"> ADDIN ZOTERO_ITEM CSL_CITATION {"citationID":"rhxOItnC","properties":{"formattedCitation":"(Ding et al. 2008)","plainCitation":"(Ding et al. 2008)","noteIndex":0},"citationItems":[{"id":689,"uris":["http://zotero.org/users/14858941/items/NK6X5F7U"],"itemData":{"id":689,"type":"article-journal","abstract":"Determining the genetic basis of cancer requires comprehensive analyses of large collections of histopathologically well-classified primary tumours. Here we report the results of a collaborative study to discover somatic mutations in 188 human lung adenocarcinomas. DNA sequencing of 623 genes with known or potential relationships to cancer revealed more than 1,000 somatic mutations across the samples. Our analysis identified 26 genes that are mutated at significantly high frequencies and thus are probably involved in carcinogenesis. The frequently mutated genes include tyrosine kinases, among them the EGFR homologue ERBB4; multiple ephrin receptor genes, notably EPHA3; vascular endothelial growth factor receptor KDR; and NTRK genes. These data provide evidence of somatic mutations in primary lung adenocarcinoma for several tumour suppressor genes involved in other cancers - including NF1, APC, RB1 and ATM - and for sequence changes in PTPRD as well as the frequently deleted gene LRP1B. The observed mutational profiles correlate with clinical features, smoking status and DNA repair defects. These results are reinforced by data integration including single nucleotide polymorphism array and gene expression array. Our findings shed further light on several important signalling pathways involved in lung adenocarcinoma, and suggest new molecular targets for treatment. ©2008 Macmillan Publishers Limited. All rights reserved.","container-title":"Nature","DOI":"10.1038/nature07423","ISSN":"14764687","issue":"7216","note":"PMID: 18948947\npublisher: Nature Publishing Group","page":"1069-1075","title":"Somatic mutations affect key pathways in lung adenocarcinoma","volume":"455","author":[{"family":"Ding","given":"Li"},{"family":"Getz","given":"Gad"},{"family":"Wheeler","given":"David A."},{"family":"Mardis","given":"Elaine R."},{"family":"McLellan","given":"Michael D."},{"family":"Cibulskis","given":"Kristian"},{"family":"Sougnez","given":"Carrie"},{"family":"Greulich","given":"Heidi"},{"family":"Muzny","given":"Donna M."},{"family":"Morgan","given":"Margaret B."},{"family":"Fulton","given":"Lucinda"},{"family":"Fulton","given":"Robert S."},{"family":"Zhang","given":"Qunyuan"},{"family":"Wendl","given":"Michael C."},{"family":"Lawrence","given":"Michael S."},{"family":"Larson","given":"David E."},{"family":"Chen","given":"Ken"},{"family":"Dooling","given":"David J."},{"family":"Sabo","given":"Aniko"},{"family":"Hawes","given":"Alicia C."},{"family":"Shen","given":"Hua"},{"family":"Jhangiani","given":"Shalini N."},{"family":"Lewis","given":"Lora R."},{"family":"Hall","given":"Otis"},{"family":"Zhu","given":"Yiming"},{"family":"Mathew","given":"Tittu"},{"family":"Ren","given":"Yanru"},{"family":"Yao","given":"Jiqiang"},{"family":"Scherer","given":"Steven E."},{"family":"Clerc","given":"Kerstin"},{"family":"Metcalf","given":"Ginger A."},{"family":"Ng","given":"Brian"},{"family":"Milosavljevic","given":"Aleksandar"},{"family":"Gonzalez-Garay","given":"Manuel L."},{"family":"Osborne","given":"John R."},{"family":"Meyer","given":"Rick"},{"family":"Shi","given":"Xiaoqi"},{"family":"Tang","given":"Yuzhu"},{"family":"Koboldt","given":"Daniel C."},{"family":"Lin","given":"Ling"},{"family":"Abbott","given":"Rachel"},{"family":"Miner","given":"Tracie L."},{"family":"Pohl","given":"Craig"},{"family":"Fewell","given":"Ginger"},{"family":"Haipek","given":"Carrie"},{"family":"Schmidt","given":"Heather"},{"family":"Dunford-Shore","given":"Brian H."},{"family":"Kraja","given":"Aldi"},{"family":"Crosby","given":"Seth D."},{"family":"Sawyer","given":"Christopher S."},{"family":"Vickery","given":"Tammi"},{"family":"Sander","given":"Sacha"},{"family":"Robinson","given":"Jody"},{"family":"Winckler","given":"Wendy"},{"family":"Baldwin","given":"Jennifer"},{"family":"Chirieac","given":"Lucian R."},{"family":"Dutt","given":"Amit"},{"family":"Fennell","given":"Tim"},{"family":"Hanna","given":"Megan"},{"family":"Johnson","given":"Bruce E."},{"family":"Onofrio","given":"Robert C."},{"family":"Thomas","given":"Roman K."},{"family":"Tonon","given":"Giovanni"},{"family":"Weir","given":"Barbara A."},{"family":"Zhao","given":"Xiaojun"},{"family":"Ziaugra","given":"Liuda"},{"family":"Zody","given":"Michael C."},{"family":"Giordano","given":"Thomas"},{"family":"Orringer","given":"Mark B."},{"family":"Roth","given":"Jack A."},{"family":"Spitz","given":"Margaret R."},{"family":"Wistuba","given":"Ignacio I."},{"family":"Ozenberger","given":"Bradley"},{"family":"Good","given":"Peter J."},{"family":"Chang","given":"Andrew C."},{"family":"Beer","given":"David G."},{"family":"Watson","given":"Mark A."},{"family":"Ladanyi","given":"Marc"},{"family":"Broderick","given":"Stephen"},{"family":"Yoshizawa","given":"Akihiko"},{"family":"Travis","given":"William D."},{"family":"Pao","given":"William"},{"family":"Province","given":"Michael A."},{"family":"Weinstock","given":"George M."},{"family":"Varmus","given":"Harold E."},{"family":"Gabriel","given":"Stacey B."},{"family":"Lander","given":"Eric S."},{"family":"Gibbs","given":"Richard A."},{"family":"Meyerson","given":"Matthew"},{"family":"Wilson","given":"Richard K."}],"issued":{"date-parts":[["2008",10,23]]}}}],"schema":"https://github.com/citation-style-language/schema/raw/master/csl-citation.json"} </w:instrText>
-      </w:r>
-      <w:r>
-        <w:rPr>
-          <w:rFonts w:ascii="Times New Roman" w:hAnsi="Times New Roman" w:cs="Times New Roman"/>
-          <w:sz w:val="24"/>
-          <w:szCs w:val="24"/>
-        </w:rPr>
-        <w:fldChar w:fldCharType="separate"/>
-      </w:r>
-      <w:r>
-        <w:rPr>
-          <w:rFonts w:ascii="Times New Roman" w:hAnsi="Times New Roman" w:cs="Times New Roman"/>
-          <w:sz w:val="24"/>
-        </w:rPr>
-        <w:t>(Ding et al. 2008)</w:t>
-      </w:r>
-      <w:r>
-        <w:rPr>
-          <w:rFonts w:ascii="Times New Roman" w:hAnsi="Times New Roman" w:cs="Times New Roman"/>
-          <w:sz w:val="24"/>
-          <w:szCs w:val="24"/>
-        </w:rPr>
-        <w:fldChar w:fldCharType="end"/>
-      </w:r>
-      <w:r>
-        <w:rPr>
-          <w:rFonts w:ascii="Times New Roman" w:hAnsi="Times New Roman" w:cs="Times New Roman"/>
-          <w:sz w:val="24"/>
-          <w:szCs w:val="24"/>
-        </w:rPr>
-        <w:t>. Our analysis potentially uncovers the mutational processes responsible for LRP1B mutations.</w:t>
+          <w:b/>
+          <w:bCs/>
+          <w:sz w:val="24"/>
+          <w:szCs w:val="24"/>
+        </w:rPr>
+        <w:t>Discussion</w:t>
       </w:r>
     </w:p>
     <w:p>
@@ -5312,8 +5582,6 @@
         <w:spacing w:line="480" w:lineRule="auto"/>
         <w:rPr>
           <w:rFonts w:ascii="Times New Roman" w:hAnsi="Times New Roman" w:cs="Times New Roman"/>
-          <w:b/>
-          <w:bCs/>
           <w:sz w:val="24"/>
           <w:szCs w:val="24"/>
         </w:rPr>
@@ -5321,12 +5589,154 @@
       <w:r>
         <w:rPr>
           <w:rFonts w:ascii="Times New Roman" w:hAnsi="Times New Roman" w:cs="Times New Roman"/>
-          <w:b/>
-          <w:bCs/>
-          <w:sz w:val="24"/>
-          <w:szCs w:val="24"/>
-        </w:rPr>
-        <w:t>Discussion</w:t>
+          <w:sz w:val="24"/>
+          <w:szCs w:val="24"/>
+        </w:rPr>
+        <w:t xml:space="preserve">Using a novel nonparametric Bayesian approach, we analyzed over 7,000 whole-genome sequencing (WGS) tumor samples </w:t>
+      </w:r>
+      <w:r>
+        <w:rPr>
+          <w:rFonts w:ascii="Times New Roman" w:hAnsi="Times New Roman" w:cs="Times New Roman"/>
+          <w:sz w:val="24"/>
+          <w:szCs w:val="24"/>
+        </w:rPr>
+        <w:t xml:space="preserve">encompassing 25 cancer types </w:t>
+      </w:r>
+      <w:r>
+        <w:rPr>
+          <w:rFonts w:ascii="Times New Roman" w:hAnsi="Times New Roman" w:cs="Times New Roman"/>
+          <w:sz w:val="24"/>
+          <w:szCs w:val="24"/>
+        </w:rPr>
+        <w:t>from the Pan-Cancer Analysis of Whole Genomes (PCAWG) and Hartwig Medical Foundation (HMF) cohorts.</w:t>
+      </w:r>
+      <w:r>
+        <w:rPr>
+          <w:rFonts w:ascii="Times New Roman" w:hAnsi="Times New Roman" w:cs="Times New Roman"/>
+          <w:sz w:val="24"/>
+          <w:szCs w:val="24"/>
+        </w:rPr>
+        <w:t xml:space="preserve"> </w:t>
+      </w:r>
+      <w:r>
+        <w:rPr>
+          <w:rFonts w:ascii="Times New Roman" w:hAnsi="Times New Roman" w:cs="Times New Roman"/>
+          <w:sz w:val="24"/>
+          <w:szCs w:val="24"/>
+        </w:rPr>
+        <w:t>As the first study using &gt;7000 genomes for ID signature analysis, o</w:t>
+      </w:r>
+      <w:r>
+        <w:rPr>
+          <w:rFonts w:ascii="Times New Roman" w:hAnsi="Times New Roman" w:cs="Times New Roman"/>
+          <w:sz w:val="24"/>
+          <w:szCs w:val="24"/>
+        </w:rPr>
+        <w:t>ur study established a comprehensive collection of 3</w:t>
+      </w:r>
+      <w:r>
+        <w:rPr>
+          <w:rFonts w:ascii="Times New Roman" w:hAnsi="Times New Roman" w:cs="Times New Roman" w:hint="eastAsia"/>
+          <w:sz w:val="24"/>
+          <w:szCs w:val="24"/>
+        </w:rPr>
+        <w:t>2</w:t>
+      </w:r>
+      <w:r>
+        <w:rPr>
+          <w:rFonts w:ascii="Times New Roman" w:hAnsi="Times New Roman" w:cs="Times New Roman"/>
+          <w:sz w:val="24"/>
+          <w:szCs w:val="24"/>
+        </w:rPr>
+        <w:t xml:space="preserve"> ID mutational signatures. We identified one indel signature associated with RNaseH2B deficiency, validating this finding </w:t>
+      </w:r>
+      <w:r>
+        <w:rPr>
+          <w:rFonts w:ascii="Times New Roman" w:hAnsi="Times New Roman" w:cs="Times New Roman"/>
+          <w:sz w:val="24"/>
+          <w:szCs w:val="24"/>
+        </w:rPr>
+        <w:t>via CRISPR/Cas9 system</w:t>
+      </w:r>
+      <w:r>
+        <w:rPr>
+          <w:rFonts w:ascii="Times New Roman" w:hAnsi="Times New Roman" w:cs="Times New Roman"/>
+          <w:sz w:val="24"/>
+          <w:szCs w:val="24"/>
+        </w:rPr>
+        <w:t>. Additionally, we found three ID signatures strongly linked to microsatellite instability (MSI) status</w:t>
+      </w:r>
+      <w:r>
+        <w:rPr>
+          <w:rFonts w:ascii="Times New Roman" w:hAnsi="Times New Roman" w:cs="Times New Roman"/>
+          <w:sz w:val="24"/>
+          <w:szCs w:val="24"/>
+        </w:rPr>
+        <w:t xml:space="preserve">, which </w:t>
+      </w:r>
+      <w:r>
+        <w:rPr>
+          <w:rFonts w:ascii="Times New Roman" w:hAnsi="Times New Roman" w:cs="Times New Roman"/>
+          <w:sz w:val="24"/>
+          <w:szCs w:val="24"/>
+        </w:rPr>
+        <w:t>implement the understanding of indel footprints left my defective MMR mechanism</w:t>
+      </w:r>
+      <w:r>
+        <w:rPr>
+          <w:rFonts w:ascii="Times New Roman" w:hAnsi="Times New Roman" w:cs="Times New Roman"/>
+          <w:sz w:val="24"/>
+          <w:szCs w:val="24"/>
+        </w:rPr>
+        <w:t>.</w:t>
+      </w:r>
+      <w:r>
+        <w:rPr>
+          <w:rFonts w:ascii="Times New Roman" w:hAnsi="Times New Roman" w:cs="Times New Roman"/>
+          <w:sz w:val="24"/>
+          <w:szCs w:val="24"/>
+        </w:rPr>
+        <w:t xml:space="preserve"> </w:t>
+      </w:r>
+      <w:r>
+        <w:rPr>
+          <w:rFonts w:ascii="Times New Roman" w:hAnsi="Times New Roman" w:cs="Times New Roman" w:hint="eastAsia"/>
+          <w:sz w:val="24"/>
+          <w:szCs w:val="24"/>
+        </w:rPr>
+        <w:t>We also</w:t>
+      </w:r>
+      <w:r>
+        <w:rPr>
+          <w:rFonts w:ascii="Times New Roman" w:hAnsi="Times New Roman" w:cs="Times New Roman"/>
+          <w:sz w:val="24"/>
+          <w:szCs w:val="24"/>
+        </w:rPr>
+        <w:t xml:space="preserve"> perform</w:t>
+      </w:r>
+      <w:r>
+        <w:rPr>
+          <w:rFonts w:ascii="Times New Roman" w:hAnsi="Times New Roman" w:cs="Times New Roman" w:hint="eastAsia"/>
+          <w:sz w:val="24"/>
+          <w:szCs w:val="24"/>
+        </w:rPr>
+        <w:t>ed</w:t>
+      </w:r>
+      <w:r>
+        <w:rPr>
+          <w:rFonts w:ascii="Times New Roman" w:hAnsi="Times New Roman" w:cs="Times New Roman"/>
+          <w:sz w:val="24"/>
+          <w:szCs w:val="24"/>
+        </w:rPr>
+        <w:t xml:space="preserve"> an extended sequence context analysis </w:t>
+      </w:r>
+      <w:r>
+        <w:rPr>
+          <w:rFonts w:ascii="Times New Roman" w:hAnsi="Times New Roman" w:cs="Times New Roman"/>
+          <w:sz w:val="24"/>
+          <w:szCs w:val="24"/>
+        </w:rPr>
+        <w:t>to understand more information behind the formation of mutational signatures.</w:t>
       </w:r>
     </w:p>
     <w:p>
@@ -5338,168 +5748,6 @@
           <w:szCs w:val="24"/>
         </w:rPr>
       </w:pPr>
-      <w:r>
-        <w:rPr>
-          <w:rFonts w:ascii="Times New Roman" w:hAnsi="Times New Roman" w:cs="Times New Roman"/>
-          <w:sz w:val="24"/>
-          <w:szCs w:val="24"/>
-        </w:rPr>
-        <w:t xml:space="preserve">Using a novel nonparametric Bayesian approach, we analyzed over 7,000 whole-genome sequencing (WGS) tumor samples </w:t>
-      </w:r>
-      <w:r>
-        <w:rPr>
-          <w:rFonts w:ascii="Times New Roman" w:hAnsi="Times New Roman" w:cs="Times New Roman"/>
-          <w:sz w:val="24"/>
-          <w:szCs w:val="24"/>
-        </w:rPr>
-        <w:t xml:space="preserve">encompassing 25 cancer types </w:t>
-      </w:r>
-      <w:r>
-        <w:rPr>
-          <w:rFonts w:ascii="Times New Roman" w:hAnsi="Times New Roman" w:cs="Times New Roman"/>
-          <w:sz w:val="24"/>
-          <w:szCs w:val="24"/>
-        </w:rPr>
-        <w:t>from the Pan-Cancer Analysis of Whole Genomes (PCAWG) and Hartwig Medical Foundation (HMF) cohorts.</w:t>
-      </w:r>
-      <w:r>
-        <w:rPr>
-          <w:rFonts w:ascii="Times New Roman" w:hAnsi="Times New Roman" w:cs="Times New Roman"/>
-          <w:sz w:val="24"/>
-          <w:szCs w:val="24"/>
-        </w:rPr>
-        <w:t xml:space="preserve"> </w:t>
-      </w:r>
-      <w:r>
-        <w:rPr>
-          <w:rFonts w:ascii="Times New Roman" w:hAnsi="Times New Roman" w:cs="Times New Roman"/>
-          <w:sz w:val="24"/>
-          <w:szCs w:val="24"/>
-        </w:rPr>
-        <w:t>As the first study using &gt;7000 genomes for ID signature analysis, o</w:t>
-      </w:r>
-      <w:r>
-        <w:rPr>
-          <w:rFonts w:ascii="Times New Roman" w:hAnsi="Times New Roman" w:cs="Times New Roman"/>
-          <w:sz w:val="24"/>
-          <w:szCs w:val="24"/>
-        </w:rPr>
-        <w:t>ur study established a comprehensive collection of 3</w:t>
-      </w:r>
-      <w:r>
-        <w:rPr>
-          <w:rFonts w:ascii="Times New Roman" w:hAnsi="Times New Roman" w:cs="Times New Roman" w:hint="eastAsia"/>
-          <w:sz w:val="24"/>
-          <w:szCs w:val="24"/>
-        </w:rPr>
-        <w:t>2</w:t>
-      </w:r>
-      <w:r>
-        <w:rPr>
-          <w:rFonts w:ascii="Times New Roman" w:hAnsi="Times New Roman" w:cs="Times New Roman"/>
-          <w:sz w:val="24"/>
-          <w:szCs w:val="24"/>
-        </w:rPr>
-        <w:t xml:space="preserve"> ID mutational signatures. We identified one indel signature associated with RNaseH2B deficiency, validating this finding </w:t>
-      </w:r>
-      <w:r>
-        <w:rPr>
-          <w:rFonts w:ascii="Times New Roman" w:hAnsi="Times New Roman" w:cs="Times New Roman"/>
-          <w:sz w:val="24"/>
-          <w:szCs w:val="24"/>
-        </w:rPr>
-        <w:t>via CRISPR/Cas9 system</w:t>
-      </w:r>
-      <w:r>
-        <w:rPr>
-          <w:rFonts w:ascii="Times New Roman" w:hAnsi="Times New Roman" w:cs="Times New Roman"/>
-          <w:sz w:val="24"/>
-          <w:szCs w:val="24"/>
-        </w:rPr>
-        <w:t>. Additionally, we found three ID signatures strongly linked to microsatellite instability (MSI) status</w:t>
-      </w:r>
-      <w:r>
-        <w:rPr>
-          <w:rFonts w:ascii="Times New Roman" w:hAnsi="Times New Roman" w:cs="Times New Roman"/>
-          <w:sz w:val="24"/>
-          <w:szCs w:val="24"/>
-        </w:rPr>
-        <w:t xml:space="preserve">, which </w:t>
-      </w:r>
-      <w:r>
-        <w:rPr>
-          <w:rFonts w:ascii="Times New Roman" w:hAnsi="Times New Roman" w:cs="Times New Roman"/>
-          <w:sz w:val="24"/>
-          <w:szCs w:val="24"/>
-        </w:rPr>
-        <w:t>implement the understanding of indel footprints left my defective MMR mechanism</w:t>
-      </w:r>
-      <w:r>
-        <w:rPr>
-          <w:rFonts w:ascii="Times New Roman" w:hAnsi="Times New Roman" w:cs="Times New Roman"/>
-          <w:sz w:val="24"/>
-          <w:szCs w:val="24"/>
-        </w:rPr>
-        <w:t>.</w:t>
-      </w:r>
-      <w:r>
-        <w:rPr>
-          <w:rFonts w:ascii="Times New Roman" w:hAnsi="Times New Roman" w:cs="Times New Roman"/>
-          <w:sz w:val="24"/>
-          <w:szCs w:val="24"/>
-        </w:rPr>
-        <w:t xml:space="preserve"> </w:t>
-      </w:r>
-      <w:r>
-        <w:rPr>
-          <w:rFonts w:ascii="Times New Roman" w:hAnsi="Times New Roman" w:cs="Times New Roman" w:hint="eastAsia"/>
-          <w:sz w:val="24"/>
-          <w:szCs w:val="24"/>
-        </w:rPr>
-        <w:t>We also</w:t>
-      </w:r>
-      <w:r>
-        <w:rPr>
-          <w:rFonts w:ascii="Times New Roman" w:hAnsi="Times New Roman" w:cs="Times New Roman"/>
-          <w:sz w:val="24"/>
-          <w:szCs w:val="24"/>
-        </w:rPr>
-        <w:t xml:space="preserve"> perform</w:t>
-      </w:r>
-      <w:r>
-        <w:rPr>
-          <w:rFonts w:ascii="Times New Roman" w:hAnsi="Times New Roman" w:cs="Times New Roman" w:hint="eastAsia"/>
-          <w:sz w:val="24"/>
-          <w:szCs w:val="24"/>
-        </w:rPr>
-        <w:t>ed</w:t>
-      </w:r>
-      <w:r>
-        <w:rPr>
-          <w:rFonts w:ascii="Times New Roman" w:hAnsi="Times New Roman" w:cs="Times New Roman"/>
-          <w:sz w:val="24"/>
-          <w:szCs w:val="24"/>
-        </w:rPr>
-        <w:t xml:space="preserve"> an extended sequence context analysis </w:t>
-      </w:r>
-      <w:r>
-        <w:rPr>
-          <w:rFonts w:ascii="Times New Roman" w:hAnsi="Times New Roman" w:cs="Times New Roman"/>
-          <w:sz w:val="24"/>
-          <w:szCs w:val="24"/>
-        </w:rPr>
-        <w:t>to understand more information behind the formation of mutational signatures.</w:t>
-      </w:r>
-    </w:p>
-    <w:p>
-      <w:pPr>
-        <w:spacing w:line="480" w:lineRule="auto"/>
-        <w:rPr>
-          <w:rFonts w:ascii="Times New Roman" w:hAnsi="Times New Roman" w:cs="Times New Roman"/>
-          <w:sz w:val="24"/>
-          <w:szCs w:val="24"/>
-        </w:rPr>
-      </w:pPr>
       <w:commentRangeStart w:id="5"/>
       <w:commentRangeStart w:id="6"/>
       <w:r>
@@ -5542,7 +5790,7 @@
           <w:sz w:val="24"/>
           <w:szCs w:val="24"/>
         </w:rPr>
-        <w:t xml:space="preserve">Islam et al. 2022). However, this method proved ineffective for our large cohort, yielding an optimal solution of K=12 but failing to identify either novel signatures or previously established COSMIC signatures. Similarly, we </w:t>
+        <w:t xml:space="preserve">Islam et al. 2022). However, this </w:t>
       </w:r>
       <w:r>
         <w:rPr>
@@ -5551,7 +5799,7 @@
           <w:szCs w:val="24"/>
         </w:rPr>
         <w:lastRenderedPageBreak/>
-        <w:t xml:space="preserve">employed the minimum-volume NMF model, </w:t>
+        <w:t xml:space="preserve">method proved ineffective for our large cohort, yielding an optimal solution of K=12 but failing to identify either novel signatures or previously established COSMIC signatures. Similarly, we employed the minimum-volume NMF model, </w:t>
       </w:r>
       <w:proofErr w:type="spellStart"/>
       <w:r>
@@ -5577,15 +5825,7 @@
           <w:sz w:val="24"/>
           <w:szCs w:val="24"/>
         </w:rPr>
-        <w:t>Figure S6</w:t>
-      </w:r>
-      <w:r>
-        <w:rPr>
-          <w:rFonts w:ascii="Times New Roman" w:hAnsi="Times New Roman" w:cs="Times New Roman" w:hint="eastAsia"/>
-          <w:sz w:val="24"/>
-          <w:szCs w:val="24"/>
-        </w:rPr>
-        <w:t xml:space="preserve">, </w:t>
+        <w:t xml:space="preserve">Figure S6, </w:t>
       </w:r>
       <w:r>
         <w:rPr>
@@ -5864,7 +6104,16 @@
           <w:sz w:val="24"/>
           <w:szCs w:val="24"/>
         </w:rPr>
-        <w:t>Variant calls for 2,780 WGS samples from the ICGC/TCGA (International Cancer Genome Consortium/The Cancer Genome Atlas) Pan-Cancer Analysis of Whole Genomes Consortium and</w:t>
+        <w:t xml:space="preserve">Variant calls for 2,780 WGS samples from the ICGC/TCGA (International Cancer Genome Consortium/The Cancer Genome Atlas) Pan-Cancer </w:t>
+      </w:r>
+      <w:r>
+        <w:rPr>
+          <w:rFonts w:ascii="Times New Roman" w:hAnsi="Times New Roman" w:cs="Times New Roman"/>
+          <w:sz w:val="24"/>
+          <w:szCs w:val="24"/>
+        </w:rPr>
+        <w:lastRenderedPageBreak/>
+        <w:t>Analysis of Whole Genomes Consortium and</w:t>
       </w:r>
       <w:r>
         <w:rPr>
@@ -5915,7 +6164,6 @@
           <w:sz w:val="24"/>
           <w:szCs w:val="24"/>
         </w:rPr>
-        <w:lastRenderedPageBreak/>
         <w:t xml:space="preserve">downloaded on </w:t>
       </w:r>
       <w:r>
@@ -6153,7 +6401,6 @@
             <w:docPart w:val="DefaultPlaceholder_-1854013440"/>
           </w:placeholder>
         </w:sdtPr>
-        <w:sdtEndPr/>
         <w:sdtContent>
           <w:r>
             <w:rPr>
@@ -6607,7 +6854,7 @@
       <w:pPr>
         <w:spacing w:line="480" w:lineRule="auto"/>
         <w:rPr>
-          <w:rFonts w:ascii="Times New Roman" w:hAnsi="Times New Roman" w:cs="Times New Roman" w:hint="eastAsia"/>
+          <w:rFonts w:ascii="Times New Roman" w:hAnsi="Times New Roman" w:cs="Times New Roman"/>
           <w:sz w:val="24"/>
           <w:szCs w:val="24"/>
         </w:rPr>
@@ -7020,6 +7267,7 @@
           <w:sz w:val="24"/>
           <w:szCs w:val="24"/>
         </w:rPr>
+        <w:lastRenderedPageBreak/>
         <w:t xml:space="preserve">The </w:t>
       </w:r>
       <w:proofErr w:type="spellStart"/>
@@ -7128,16 +7376,7 @@
           <w:sz w:val="24"/>
           <w:szCs w:val="24"/>
         </w:rPr>
-        <w:t xml:space="preserve"> with a COSMIC </w:t>
-      </w:r>
-      <w:r>
-        <w:rPr>
-          <w:rFonts w:ascii="Times New Roman" w:hAnsi="Times New Roman" w:cs="Times New Roman"/>
-          <w:sz w:val="24"/>
-          <w:szCs w:val="24"/>
-        </w:rPr>
-        <w:lastRenderedPageBreak/>
-        <w:t>signature</w:t>
+        <w:t xml:space="preserve"> with a COSMIC signature</w:t>
       </w:r>
       <w:r>
         <w:rPr>
@@ -7733,7 +7972,6 @@
             <w:docPart w:val="DefaultPlaceholder_-1854013440"/>
           </w:placeholder>
         </w:sdtPr>
-        <w:sdtEndPr/>
         <w:sdtContent>
           <w:r>
             <w:rPr>
@@ -7845,6 +8083,7 @@
           <w:sz w:val="24"/>
           <w:szCs w:val="24"/>
         </w:rPr>
+        <w:lastRenderedPageBreak/>
         <w:t>Gender enrichment by Fisher’s exact test</w:t>
       </w:r>
     </w:p>
@@ -7865,17 +8104,7 @@
           <w:sz w:val="24"/>
           <w:szCs w:val="24"/>
         </w:rPr>
-        <w:t xml:space="preserve">To evaluate the presence of mutational signatures in male and female, we used Fisher's Exact Test to determine the statistical significance of signature enrichment by gender. We quantified </w:t>
-      </w:r>
-      <w:r>
-        <w:rPr>
-          <w:rFonts w:ascii="Times New Roman" w:hAnsi="Times New Roman" w:cs="Times New Roman"/>
-          <w:color w:val="000000"/>
-          <w:sz w:val="24"/>
-          <w:szCs w:val="24"/>
-        </w:rPr>
-        <w:lastRenderedPageBreak/>
-        <w:t xml:space="preserve">the frequency of </w:t>
+        <w:t xml:space="preserve">To evaluate the presence of mutational signatures in male and female, we used Fisher's Exact Test to determine the statistical significance of signature enrichment by gender. We quantified the frequency of </w:t>
       </w:r>
       <w:r>
         <w:rPr>
@@ -8198,7 +8427,15 @@
           <w:rFonts w:ascii="Times New Roman" w:hAnsi="Times New Roman" w:cs="Times New Roman"/>
           <w:sz w:val="24"/>
         </w:rPr>
-        <w:t xml:space="preserve">Alexandrov, Ludmil B., Young Seok Ju, Kerstin Haase, Peter Van Loo, Iñigo Martincorena, Serena Nik-Zainal, Yasushi Totoki, et al. 2016. ‘Mutational Signatures Associated with Tobacco Smoking in Human Cancer’. </w:t>
+        <w:t xml:space="preserve">Alexandrov, Ludmil B., Young Seok Ju, Kerstin Haase, Peter Van Loo, Iñigo Martincorena, Serena Nik-Zainal, Yasushi Totoki, et al. 2016. ‘Mutational Signatures Associated with </w:t>
+      </w:r>
+      <w:r>
+        <w:rPr>
+          <w:rFonts w:ascii="Times New Roman" w:hAnsi="Times New Roman" w:cs="Times New Roman"/>
+          <w:sz w:val="24"/>
+        </w:rPr>
+        <w:lastRenderedPageBreak/>
+        <w:t xml:space="preserve">Tobacco Smoking in Human Cancer’. </w:t>
       </w:r>
       <w:r>
         <w:rPr>
@@ -8262,7 +8499,6 @@
           <w:rFonts w:ascii="Times New Roman" w:hAnsi="Times New Roman" w:cs="Times New Roman"/>
           <w:sz w:val="24"/>
         </w:rPr>
-        <w:lastRenderedPageBreak/>
         <w:t>Alexandrov, Ludmil B, Serena Nik-zainal, David C Wedge, and Samuel A J R Aparicio. 2014. ‘Signatures of Mutational Processes in Human Cancer’ 500 (7463): 415–21. https://doi.org/10.1038/nature12477.Signatures.</w:t>
       </w:r>
     </w:p>
@@ -8519,7 +8755,15 @@
           <w:rFonts w:ascii="Times New Roman" w:hAnsi="Times New Roman" w:cs="Times New Roman"/>
           <w:sz w:val="24"/>
         </w:rPr>
-        <w:t xml:space="preserve">Degasperi, Andrea, Xueqing Zou, Tauanne Dias Amarante, Andrea Martinez-Martinez, Gene Ching Chiek Koh, João M.L. Dias, Laura Heskin, et al. 2022. ‘Substitution Mutational Signatures in Whole-Genome–Sequenced Cancers in the UK Population’. </w:t>
+        <w:t xml:space="preserve">Degasperi, Andrea, Xueqing Zou, Tauanne Dias Amarante, Andrea Martinez-Martinez, Gene Ching Chiek Koh, João M.L. Dias, Laura Heskin, et al. 2022. ‘Substitution Mutational </w:t>
+      </w:r>
+      <w:r>
+        <w:rPr>
+          <w:rFonts w:ascii="Times New Roman" w:hAnsi="Times New Roman" w:cs="Times New Roman"/>
+          <w:sz w:val="24"/>
+        </w:rPr>
+        <w:lastRenderedPageBreak/>
+        <w:t xml:space="preserve">Signatures in Whole-Genome–Sequenced Cancers in the UK Population’. </w:t>
       </w:r>
       <w:r>
         <w:rPr>
@@ -8583,7 +8827,6 @@
           <w:rFonts w:ascii="Times New Roman" w:hAnsi="Times New Roman" w:cs="Times New Roman"/>
           <w:sz w:val="24"/>
         </w:rPr>
-        <w:lastRenderedPageBreak/>
         <w:t xml:space="preserve">Dziubańska-Kusibab, Paulina J., Hilmar Berger, Federica Battistini, Britta A.M. Bouwman, Amina Iftekhar, Riku Katainen, Tatiana Cajuso, et al. 2020. ‘Colibactin DNA-Damage Signature Indicates Mutational Impact in Colorectal Cancer’. </w:t>
       </w:r>
       <w:r>
@@ -8920,6 +9163,7 @@
           <w:rFonts w:ascii="Times New Roman" w:hAnsi="Times New Roman" w:cs="Times New Roman"/>
           <w:sz w:val="24"/>
         </w:rPr>
+        <w:lastRenderedPageBreak/>
         <w:t xml:space="preserve">Reijns, Martin A. M., David A. Parry, Thomas C. Williams, Ferran Nadeu, Rebecca L. Hindshaw, Diana O. Rios Szwed, Michael D. Nicholson, et al. 2022. ‘Signatures of TOP1 Transcription-Associated Mutagenesis in Cancer and Germline’. </w:t>
       </w:r>
       <w:r>
@@ -8952,15 +9196,7 @@
           <w:rFonts w:ascii="Times New Roman" w:hAnsi="Times New Roman" w:cs="Times New Roman"/>
           <w:sz w:val="24"/>
         </w:rPr>
-        <w:t xml:space="preserve">Riva, Laura, Arun R. Pandiri, Yun Rose Li, Alastair Droop, James Hewinson, Michael A. Quail, Vivek Iyer, et al. 2020. ‘The Mutational Signature Profile of Known and Suspected </w:t>
-      </w:r>
-      <w:r>
-        <w:rPr>
-          <w:rFonts w:ascii="Times New Roman" w:hAnsi="Times New Roman" w:cs="Times New Roman"/>
-          <w:sz w:val="24"/>
-        </w:rPr>
-        <w:lastRenderedPageBreak/>
-        <w:t xml:space="preserve">Human Carcinogens in Mice’. </w:t>
+        <w:t xml:space="preserve">Riva, Laura, Arun R. Pandiri, Yun Rose Li, Alastair Droop, James Hewinson, Michael A. Quail, Vivek Iyer, et al. 2020. ‘The Mutational Signature Profile of Known and Suspected Human Carcinogens in Mice’. </w:t>
       </w:r>
       <w:r>
         <w:rPr>
@@ -9154,7 +9390,7 @@
       </w:r>
     </w:p>
   </w:comment>
-  <w:comment w:id="4" w:author="Mo Liu" w:date="2024-10-04T09:08:00Z" w:initials="ML">
+  <w:comment w:id="4" w:author="Mo Liu" w:date="2024-10-10T17:51:00Z" w:initials="ML">
     <w:p>
       <w:pPr>
         <w:pStyle w:val="CommentText"/>
@@ -9166,7 +9402,7 @@
         <w:annotationRef/>
       </w:r>
       <w:r>
-        <w:t>Sup figure</w:t>
+        <w:t>Check number</w:t>
       </w:r>
     </w:p>
   </w:comment>
@@ -9242,7 +9478,7 @@
   <w15:commentEx w15:paraId="3EF77307" w15:done="0"/>
   <w15:commentEx w15:paraId="59412BA1" w15:done="0"/>
   <w15:commentEx w15:paraId="48E1C682" w15:done="0"/>
-  <w15:commentEx w15:paraId="546E29C5" w15:done="0"/>
+  <w15:commentEx w15:paraId="0AE642C2" w15:done="0"/>
   <w15:commentEx w15:paraId="32AAA579" w15:done="0"/>
   <w15:commentEx w15:paraId="107F1016" w15:paraIdParent="32AAA579" w15:done="0"/>
   <w15:commentEx w15:paraId="540BB308" w15:done="0"/>
@@ -9255,7 +9491,7 @@
   <w16cex:commentExtensible w16cex:durableId="036A61CC" w16cex:dateUtc="2024-10-08T09:13:00Z"/>
   <w16cex:commentExtensible w16cex:durableId="5DF329FD" w16cex:dateUtc="2024-10-05T03:11:00Z"/>
   <w16cex:commentExtensible w16cex:durableId="4B113B62" w16cex:dateUtc="2024-10-08T13:37:00Z"/>
-  <w16cex:commentExtensible w16cex:durableId="6AD9E67A" w16cex:dateUtc="2024-10-04T01:08:00Z"/>
+  <w16cex:commentExtensible w16cex:durableId="0474E80A" w16cex:dateUtc="2024-10-10T09:51:00Z"/>
   <w16cex:commentExtensible w16cex:durableId="1ABA4E87" w16cex:dateUtc="2024-09-26T08:04:00Z"/>
   <w16cex:commentExtensible w16cex:durableId="756402DD" w16cex:dateUtc="2024-09-28T06:13:00Z"/>
   <w16cex:commentExtensible w16cex:durableId="6A12C4E5" w16cex:dateUtc="2024-10-04T01:10:00Z"/>
@@ -9268,7 +9504,7 @@
   <w16cid:commentId w16cid:paraId="3EF77307" w16cid:durableId="036A61CC"/>
   <w16cid:commentId w16cid:paraId="59412BA1" w16cid:durableId="5DF329FD"/>
   <w16cid:commentId w16cid:paraId="48E1C682" w16cid:durableId="4B113B62"/>
-  <w16cid:commentId w16cid:paraId="546E29C5" w16cid:durableId="6AD9E67A"/>
+  <w16cid:commentId w16cid:paraId="0AE642C2" w16cid:durableId="0474E80A"/>
   <w16cid:commentId w16cid:paraId="32AAA579" w16cid:durableId="1ABA4E87"/>
   <w16cid:commentId w16cid:paraId="107F1016" w16cid:durableId="756402DD"/>
   <w16cid:commentId w16cid:paraId="540BB308" w16cid:durableId="6A12C4E5"/>
@@ -10166,6 +10402,7 @@
     <w:rsidRoot w:val="000265FD"/>
     <w:rsid w:val="000265FD"/>
     <w:rsid w:val="00034224"/>
+    <w:rsid w:val="00046B90"/>
     <w:rsid w:val="001925AB"/>
     <w:rsid w:val="001B7519"/>
     <w:rsid w:val="001F555B"/>
@@ -10173,6 +10410,7 @@
     <w:rsid w:val="00341629"/>
     <w:rsid w:val="00363FD3"/>
     <w:rsid w:val="003E3342"/>
+    <w:rsid w:val="004C58E8"/>
     <w:rsid w:val="004C7A6D"/>
     <w:rsid w:val="004F6966"/>
     <w:rsid w:val="00546612"/>
@@ -10180,6 +10418,7 @@
     <w:rsid w:val="005E4330"/>
     <w:rsid w:val="00600C72"/>
     <w:rsid w:val="00626337"/>
+    <w:rsid w:val="006448A7"/>
     <w:rsid w:val="00697A27"/>
     <w:rsid w:val="006B19E8"/>
     <w:rsid w:val="006E0F37"/>
@@ -10190,6 +10429,7 @@
     <w:rsid w:val="00766357"/>
     <w:rsid w:val="007728FE"/>
     <w:rsid w:val="008629B8"/>
+    <w:rsid w:val="008731E2"/>
     <w:rsid w:val="008D2C2E"/>
     <w:rsid w:val="008F3341"/>
     <w:rsid w:val="00903844"/>
@@ -11183,10 +11423,9 @@
   <ds:schemaRefs>
     <ds:schemaRef ds:uri="http://schemas.microsoft.com/office/2006/metadata/contentType"/>
     <ds:schemaRef ds:uri="http://schemas.microsoft.com/office/2006/metadata/properties/metaAttributes"/>
-    <ds:schemaRef ds:uri="http://www.w3.org/2000/xmlns/"/>
     <ds:schemaRef ds:uri="http://www.w3.org/2001/XMLSchema"/>
+    <ds:schemaRef ds:uri="http://schemas.microsoft.com/office/2006/metadata/properties"/>
     <ds:schemaRef ds:uri="785bc66c-0f2f-4b4a-b219-0c59c8aa989f"/>
-    <ds:schemaRef ds:uri="http://schemas.microsoft.com/office/2006/metadata/properties"/>
     <ds:schemaRef ds:uri="http://schemas.microsoft.com/office/2006/documentManagement/types"/>
     <ds:schemaRef ds:uri="http://schemas.microsoft.com/office/infopath/2007/PartnerControls"/>
     <ds:schemaRef ds:uri="http://schemas.openxmlformats.org/package/2006/metadata/core-properties"/>
@@ -11201,7 +11440,6 @@
 <ds:datastoreItem xmlns:ds="http://schemas.openxmlformats.org/officeDocument/2006/customXml" ds:itemID="{551CE2B7-5A74-4FE4-B8D7-B5B70B4EED3B}">
   <ds:schemaRefs>
     <ds:schemaRef ds:uri="http://schemas.openxmlformats.org/officeDocument/2006/bibliography"/>
-    <ds:schemaRef ds:uri="http://www.w3.org/2000/xmlns/"/>
   </ds:schemaRefs>
 </ds:datastoreItem>
 </file>
@@ -11210,7 +11448,6 @@
 <ds:datastoreItem xmlns:ds="http://schemas.openxmlformats.org/officeDocument/2006/customXml" ds:itemID="{7EF22130-B7D7-4BC8-8939-CB3E550FD260}">
   <ds:schemaRefs>
     <ds:schemaRef ds:uri="http://schemas.microsoft.com/office/2006/metadata/properties"/>
-    <ds:schemaRef ds:uri="http://www.w3.org/2000/xmlns/"/>
     <ds:schemaRef ds:uri="http://schemas.microsoft.com/office/infopath/2007/PartnerControls"/>
   </ds:schemaRefs>
 </ds:datastoreItem>

</xml_diff>